<commit_message>
updating url in report.
</commit_message>
<xml_diff>
--- a/Assignment 2/Code/Assignment2-Report.docx
+++ b/Assignment 2/Code/Assignment2-Report.docx
@@ -58,27 +58,16 @@
       <w:r>
         <w:t xml:space="preserve"> and all the output files are in </w:t>
       </w:r>
-      <w:hyperlink r:id="rId8" w:history="1">
-        <w:r>
-          <w:rPr>
-            <w:rStyle w:val="Hyperlink"/>
-          </w:rPr>
-          <w:t>https://github.com/nivetha27/Machine-Learning-Assignments/tree/master/Assignment%202/Code</w:t>
-        </w:r>
-      </w:hyperlink>
+      <w:r>
+        <w:t>https://github.com/nivetha27/Machine-Learning-Assignments/tree/master/Assignment%202/Code/Assignment2/bin/Debug</w:t>
+      </w:r>
     </w:p>
     <w:p>
       <w:r>
-        <w:t xml:space="preserve">Here are the key functions in the </w:t>
-      </w:r>
-      <w:proofErr w:type="gramStart"/>
-      <w:r>
-        <w:t>code :</w:t>
-      </w:r>
-      <w:proofErr w:type="gramEnd"/>
-      <w:r>
-        <w:t xml:space="preserve"> </w:t>
-      </w:r>
+        <w:t xml:space="preserve">Here are the key functions in the code : </w:t>
+      </w:r>
+      <w:bookmarkStart w:id="0" w:name="_GoBack"/>
+      <w:bookmarkEnd w:id="0"/>
     </w:p>
     <w:p>
       <w:pPr>
@@ -89,15 +78,7 @@
         </w:numPr>
       </w:pPr>
       <w:r>
-        <w:t xml:space="preserve">Loading training </w:t>
-      </w:r>
-      <w:proofErr w:type="gramStart"/>
-      <w:r>
-        <w:t>data :</w:t>
-      </w:r>
-      <w:proofErr w:type="gramEnd"/>
-      <w:r>
-        <w:t xml:space="preserve"> </w:t>
+        <w:t xml:space="preserve">Loading training data : </w:t>
       </w:r>
     </w:p>
     <w:p>
@@ -163,7 +144,6 @@
         <w:t xml:space="preserve"> </w:t>
       </w:r>
       <w:proofErr w:type="spellStart"/>
-      <w:proofErr w:type="gramStart"/>
       <w:r>
         <w:rPr>
           <w:rFonts w:ascii="Consolas" w:hAnsi="Consolas" w:cs="Consolas"/>
@@ -183,7 +163,6 @@
         </w:rPr>
         <w:t>(</w:t>
       </w:r>
-      <w:proofErr w:type="gramEnd"/>
       <w:r>
         <w:rPr>
           <w:rFonts w:ascii="Consolas" w:hAnsi="Consolas" w:cs="Consolas"/>
@@ -250,11 +229,7 @@
         <w:t>in</w:t>
       </w:r>
       <w:r>
-        <w:t xml:space="preserve">g </w:t>
-      </w:r>
-      <w:proofErr w:type="gramStart"/>
-      <w:r>
-        <w:t>data</w:t>
+        <w:t>g data</w:t>
       </w:r>
       <w:r>
         <w:rPr>
@@ -265,7 +240,6 @@
         </w:rPr>
         <w:t xml:space="preserve"> :</w:t>
       </w:r>
-      <w:proofErr w:type="gramEnd"/>
     </w:p>
     <w:p>
       <w:pPr>
@@ -330,7 +304,6 @@
         <w:t xml:space="preserve"> </w:t>
       </w:r>
       <w:proofErr w:type="spellStart"/>
-      <w:proofErr w:type="gramStart"/>
       <w:r>
         <w:rPr>
           <w:rFonts w:ascii="Consolas" w:hAnsi="Consolas" w:cs="Consolas"/>
@@ -348,17 +321,7 @@
           <w:sz w:val="19"/>
           <w:szCs w:val="19"/>
         </w:rPr>
-        <w:t>(</w:t>
-      </w:r>
-      <w:proofErr w:type="gramEnd"/>
-      <w:r>
-        <w:rPr>
-          <w:rFonts w:ascii="Consolas" w:hAnsi="Consolas" w:cs="Consolas"/>
-          <w:color w:val="000000"/>
-          <w:sz w:val="19"/>
-          <w:szCs w:val="19"/>
-        </w:rPr>
-        <w:t>)</w:t>
+        <w:t>()</w:t>
       </w:r>
     </w:p>
     <w:p>
@@ -436,7 +399,6 @@
         <w:t xml:space="preserve"> </w:t>
       </w:r>
       <w:proofErr w:type="spellStart"/>
-      <w:proofErr w:type="gramStart"/>
       <w:r>
         <w:rPr>
           <w:rFonts w:ascii="Consolas" w:hAnsi="Consolas" w:cs="Consolas"/>
@@ -454,17 +416,7 @@
           <w:sz w:val="19"/>
           <w:szCs w:val="19"/>
         </w:rPr>
-        <w:t>(</w:t>
-      </w:r>
-      <w:proofErr w:type="gramEnd"/>
-      <w:r>
-        <w:rPr>
-          <w:rFonts w:ascii="Consolas" w:hAnsi="Consolas" w:cs="Consolas"/>
-          <w:color w:val="000000"/>
-          <w:sz w:val="19"/>
-          <w:szCs w:val="19"/>
-        </w:rPr>
-        <w:t>)</w:t>
+        <w:t>()</w:t>
       </w:r>
     </w:p>
     <w:p>
@@ -476,15 +428,7 @@
         </w:numPr>
       </w:pPr>
       <w:r>
-        <w:t xml:space="preserve">This function computes the weight between all the user pairs and loads it in weights.txt file and in an array. In the case the file is already present, it reads from weights.txt </w:t>
-      </w:r>
-      <w:proofErr w:type="gramStart"/>
-      <w:r>
-        <w:t>and also</w:t>
-      </w:r>
-      <w:proofErr w:type="gramEnd"/>
-      <w:r>
-        <w:t xml:space="preserve"> populates the array</w:t>
+        <w:t>This function computes the weight between all the user pairs and loads it in weights.txt file and in an array. In the case the file is already present, it reads from weights.txt and also populates the array</w:t>
       </w:r>
     </w:p>
     <w:p>
@@ -550,7 +494,6 @@
         <w:t xml:space="preserve"> </w:t>
       </w:r>
       <w:proofErr w:type="spellStart"/>
-      <w:proofErr w:type="gramStart"/>
       <w:r>
         <w:rPr>
           <w:rFonts w:ascii="Consolas" w:hAnsi="Consolas" w:cs="Consolas"/>
@@ -571,7 +514,6 @@
         <w:t>(</w:t>
       </w:r>
       <w:proofErr w:type="spellStart"/>
-      <w:proofErr w:type="gramEnd"/>
       <w:r>
         <w:rPr>
           <w:rFonts w:ascii="Consolas" w:hAnsi="Consolas" w:cs="Consolas"/>
@@ -833,13 +775,8 @@
         </w:numPr>
       </w:pPr>
       <w:r>
-        <w:t xml:space="preserve">Evaluate test </w:t>
-      </w:r>
-      <w:proofErr w:type="gramStart"/>
-      <w:r>
-        <w:t>data :</w:t>
-      </w:r>
-      <w:proofErr w:type="gramEnd"/>
+        <w:t>Evaluate test data :</w:t>
+      </w:r>
     </w:p>
     <w:p>
       <w:pPr>
@@ -904,7 +841,6 @@
         <w:t xml:space="preserve"> </w:t>
       </w:r>
       <w:proofErr w:type="spellStart"/>
-      <w:proofErr w:type="gramStart"/>
       <w:r>
         <w:rPr>
           <w:rFonts w:ascii="Consolas" w:hAnsi="Consolas" w:cs="Consolas"/>
@@ -924,7 +860,6 @@
         </w:rPr>
         <w:t>(</w:t>
       </w:r>
-      <w:proofErr w:type="gramEnd"/>
       <w:r>
         <w:rPr>
           <w:rFonts w:ascii="Consolas" w:hAnsi="Consolas" w:cs="Consolas"/>
@@ -1057,7 +992,6 @@
         <w:t xml:space="preserve"> </w:t>
       </w:r>
       <w:proofErr w:type="spellStart"/>
-      <w:proofErr w:type="gramStart"/>
       <w:r>
         <w:rPr>
           <w:rFonts w:ascii="Consolas" w:hAnsi="Consolas" w:cs="Consolas"/>
@@ -1078,7 +1012,6 @@
         <w:t>(</w:t>
       </w:r>
       <w:proofErr w:type="spellStart"/>
-      <w:proofErr w:type="gramEnd"/>
       <w:r>
         <w:rPr>
           <w:rFonts w:ascii="Consolas" w:hAnsi="Consolas" w:cs="Consolas"/>
@@ -1211,15 +1144,7 @@
         <w:t>In my algorithm, I am including only weights that are more than a given threshold during computation of predicted rating for a given user and a movie. This approach allows to consider only</w:t>
       </w:r>
       <w:r>
-        <w:t xml:space="preserve"> users who are closer/</w:t>
-      </w:r>
-      <w:proofErr w:type="gramStart"/>
-      <w:r>
-        <w:t>similar to</w:t>
-      </w:r>
-      <w:proofErr w:type="gramEnd"/>
-      <w:r>
-        <w:t xml:space="preserve"> the user for who the prediction is currently computed. Below are my results for different threshold. </w:t>
+        <w:t xml:space="preserve"> users who are closer/similar to the user for who the prediction is currently computed. Below are my results for different threshold. </w:t>
       </w:r>
     </w:p>
     <w:tbl>
@@ -1496,6 +1421,7 @@
           </w:tcPr>
           <w:p>
             <w:r>
+              <w:lastRenderedPageBreak/>
               <w:t>0.35</w:t>
             </w:r>
           </w:p>
@@ -1528,7 +1454,6 @@
           </w:tcPr>
           <w:p>
             <w:r>
-              <w:lastRenderedPageBreak/>
               <w:t>0.4</w:t>
             </w:r>
           </w:p>
@@ -1681,14 +1606,7 @@
           <w:b/>
           <w:u w:val="single"/>
         </w:rPr>
-        <w:t>S</w:t>
-      </w:r>
-      <w:r>
-        <w:rPr>
-          <w:b/>
-          <w:u w:val="single"/>
-        </w:rPr>
-        <w:t>hortcomings of the collaborative filtering algorithm</w:t>
+        <w:t>Shortcomings of the collaborative filtering algorithm</w:t>
       </w:r>
     </w:p>
     <w:p>
@@ -2050,7 +1968,7 @@
         <mc:AlternateContent>
           <mc:Choice Requires="wpg">
             <w:drawing>
-              <wp:anchor distT="0" distB="0" distL="114300" distR="114300" simplePos="0" relativeHeight="251672576" behindDoc="0" locked="0" layoutInCell="1" allowOverlap="1">
+              <wp:anchor distT="0" distB="0" distL="114300" distR="114300" simplePos="0" relativeHeight="251672576" behindDoc="0" locked="0" layoutInCell="1" allowOverlap="1" wp14:anchorId="4D595157" wp14:editId="76925C6E">
                 <wp:simplePos x="0" y="0"/>
                 <wp:positionH relativeFrom="column">
                   <wp:posOffset>909638</wp:posOffset>
@@ -2485,7 +2403,7 @@
           </mc:Choice>
           <mc:Fallback>
             <w:pict>
-              <v:group id="Group 13" o:spid="_x0000_s1026" style="position:absolute;margin-left:71.65pt;margin-top:.3pt;width:365.65pt;height:209.25pt;z-index:251672576" coordsize="46434,26574" o:gfxdata="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">
+              <v:group w14:anchorId="4D595157" id="Group 13" o:spid="_x0000_s1026" style="position:absolute;margin-left:71.65pt;margin-top:.3pt;width:365.65pt;height:209.25pt;z-index:251672576" coordsize="46434,26574" o:gfxdata="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">
                 <v:group id="Group 12" o:spid="_x0000_s1027" style="position:absolute;width:46434;height:26574" coordsize="46434,26574" o:gfxdata="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">
                   <v:oval id="Oval 1" o:spid="_x0000_s1028" style="position:absolute;left:285;top:12096;width:16050;height:6049;visibility:visible;mso-wrap-style:square;v-text-anchor:middle" o:gfxdata="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" fillcolor="#4472c4 [3204]" strokecolor="#1f3763 [1604]" strokeweight="1pt">
                     <v:stroke joinstyle="miter"/>
@@ -2664,7 +2582,6 @@
           <w:sz w:val="27"/>
           <w:szCs w:val="27"/>
         </w:rPr>
-        <w:lastRenderedPageBreak/>
         <w:t>According to this network, if the intern writes tests, is the code more likely to be good? Why or why not?</w:t>
       </w:r>
       <w:r>
@@ -2716,27 +2633,7 @@
           <w:sz w:val="27"/>
           <w:szCs w:val="27"/>
         </w:rPr>
-        <w:t xml:space="preserve"> </w:t>
-      </w:r>
-      <w:proofErr w:type="gramStart"/>
-      <w:r>
-        <w:rPr>
-          <w:rFonts w:ascii="Times New Roman" w:eastAsia="Times New Roman" w:hAnsi="Times New Roman" w:cs="Times New Roman"/>
-          <w:color w:val="000000"/>
-          <w:sz w:val="27"/>
-          <w:szCs w:val="27"/>
-        </w:rPr>
-        <w:t>Yes</w:t>
-      </w:r>
-      <w:proofErr w:type="gramEnd"/>
-      <w:r>
-        <w:rPr>
-          <w:rFonts w:ascii="Times New Roman" w:eastAsia="Times New Roman" w:hAnsi="Times New Roman" w:cs="Times New Roman"/>
-          <w:color w:val="000000"/>
-          <w:sz w:val="27"/>
-          <w:szCs w:val="27"/>
-        </w:rPr>
-        <w:t xml:space="preserve"> they are independent. Code Quality is </w:t>
+        <w:t xml:space="preserve"> Yes they are independent. Code Quality is </w:t>
       </w:r>
       <w:r>
         <w:rPr>
@@ -2799,25 +2696,14 @@
         </w:rPr>
         <w:t xml:space="preserve"> </w:t>
       </w:r>
-      <w:proofErr w:type="gramStart"/>
-      <w:r>
-        <w:rPr>
-          <w:rFonts w:ascii="Times New Roman" w:eastAsia="Times New Roman" w:hAnsi="Times New Roman" w:cs="Times New Roman"/>
-          <w:color w:val="000000"/>
-          <w:sz w:val="27"/>
-          <w:szCs w:val="27"/>
-        </w:rPr>
-        <w:t>No</w:t>
-      </w:r>
-      <w:proofErr w:type="gramEnd"/>
-      <w:r>
-        <w:rPr>
-          <w:rFonts w:ascii="Times New Roman" w:eastAsia="Times New Roman" w:hAnsi="Times New Roman" w:cs="Times New Roman"/>
-          <w:color w:val="000000"/>
-          <w:sz w:val="27"/>
-          <w:szCs w:val="27"/>
-        </w:rPr>
-        <w:t xml:space="preserve"> they are dependent given successful launch</w:t>
+      <w:r>
+        <w:rPr>
+          <w:rFonts w:ascii="Times New Roman" w:eastAsia="Times New Roman" w:hAnsi="Times New Roman" w:cs="Times New Roman"/>
+          <w:color w:val="000000"/>
+          <w:sz w:val="27"/>
+          <w:szCs w:val="27"/>
+        </w:rPr>
+        <w:t>No they are dependent given successful launch</w:t>
       </w:r>
       <w:r>
         <w:rPr>
@@ -2868,27 +2754,7 @@
           <w:sz w:val="27"/>
           <w:szCs w:val="27"/>
         </w:rPr>
-        <w:t xml:space="preserve"> </w:t>
-      </w:r>
-      <w:proofErr w:type="gramStart"/>
-      <w:r>
-        <w:rPr>
-          <w:rFonts w:ascii="Times New Roman" w:eastAsia="Times New Roman" w:hAnsi="Times New Roman" w:cs="Times New Roman"/>
-          <w:color w:val="000000"/>
-          <w:sz w:val="27"/>
-          <w:szCs w:val="27"/>
-        </w:rPr>
-        <w:t>Yes</w:t>
-      </w:r>
-      <w:proofErr w:type="gramEnd"/>
-      <w:r>
-        <w:rPr>
-          <w:rFonts w:ascii="Times New Roman" w:eastAsia="Times New Roman" w:hAnsi="Times New Roman" w:cs="Times New Roman"/>
-          <w:color w:val="000000"/>
-          <w:sz w:val="27"/>
-          <w:szCs w:val="27"/>
-        </w:rPr>
-        <w:t xml:space="preserve"> they are</w:t>
+        <w:t xml:space="preserve"> Yes they are</w:t>
       </w:r>
       <w:r>
         <w:rPr>
@@ -3208,7 +3074,6 @@
         </w:rPr>
         <w:t>|</w:t>
       </w:r>
-      <w:proofErr w:type="gramStart"/>
       <w:r>
         <w:rPr>
           <w:rFonts w:ascii="MathJax_Math-italic" w:eastAsia="Times New Roman" w:hAnsi="MathJax_Math-italic" w:cs="Times New Roman"/>
@@ -3228,18 +3093,7 @@
           <w:szCs w:val="25"/>
           <w:bdr w:val="none" w:sz="0" w:space="0" w:color="auto" w:frame="1"/>
         </w:rPr>
-        <w:t>)=</w:t>
-      </w:r>
-      <w:proofErr w:type="gramEnd"/>
-      <w:r>
-        <w:rPr>
-          <w:rFonts w:ascii="MathJax_Main" w:eastAsia="Times New Roman" w:hAnsi="MathJax_Main" w:cs="Times New Roman"/>
-          <w:color w:val="000000"/>
-          <w:sz w:val="25"/>
-          <w:szCs w:val="25"/>
-          <w:bdr w:val="none" w:sz="0" w:space="0" w:color="auto" w:frame="1"/>
-        </w:rPr>
-        <w:t>0.9</w:t>
+        <w:t>)=0.9</w:t>
       </w:r>
     </w:p>
     <w:p>
@@ -3296,7 +3150,6 @@
         </w:rPr>
         <w:t>|¬</w:t>
       </w:r>
-      <w:proofErr w:type="gramStart"/>
       <w:r>
         <w:rPr>
           <w:rFonts w:ascii="MathJax_Math-italic" w:eastAsia="Times New Roman" w:hAnsi="MathJax_Math-italic" w:cs="Times New Roman"/>
@@ -3315,18 +3168,7 @@
           <w:szCs w:val="25"/>
           <w:bdr w:val="none" w:sz="0" w:space="0" w:color="auto" w:frame="1"/>
         </w:rPr>
-        <w:t>)=</w:t>
-      </w:r>
-      <w:proofErr w:type="gramEnd"/>
-      <w:r>
-        <w:rPr>
-          <w:rFonts w:ascii="MathJax_Main" w:eastAsia="Times New Roman" w:hAnsi="MathJax_Main" w:cs="Times New Roman"/>
-          <w:color w:val="000000"/>
-          <w:sz w:val="25"/>
-          <w:szCs w:val="25"/>
-          <w:bdr w:val="none" w:sz="0" w:space="0" w:color="auto" w:frame="1"/>
-        </w:rPr>
-        <w:t>0.2</w:t>
+        <w:t>)=0.2</w:t>
       </w:r>
     </w:p>
     <w:p>
@@ -3384,7 +3226,6 @@
         </w:rPr>
         <w:t>|</w:t>
       </w:r>
-      <w:proofErr w:type="gramStart"/>
       <w:r>
         <w:rPr>
           <w:rFonts w:ascii="MathJax_Math-italic" w:eastAsia="Times New Roman" w:hAnsi="MathJax_Math-italic" w:cs="Times New Roman"/>
@@ -3404,18 +3245,7 @@
           <w:szCs w:val="25"/>
           <w:bdr w:val="none" w:sz="0" w:space="0" w:color="auto" w:frame="1"/>
         </w:rPr>
-        <w:t>)=</w:t>
-      </w:r>
-      <w:proofErr w:type="gramEnd"/>
-      <w:r>
-        <w:rPr>
-          <w:rFonts w:ascii="MathJax_Main" w:eastAsia="Times New Roman" w:hAnsi="MathJax_Main" w:cs="Times New Roman"/>
-          <w:color w:val="000000"/>
-          <w:sz w:val="25"/>
-          <w:szCs w:val="25"/>
-          <w:bdr w:val="none" w:sz="0" w:space="0" w:color="auto" w:frame="1"/>
-        </w:rPr>
-        <w:t>0.3</w:t>
+        <w:t>)=0.3</w:t>
       </w:r>
     </w:p>
     <w:p>
@@ -3472,7 +3302,6 @@
         </w:rPr>
         <w:t>|¬</w:t>
       </w:r>
-      <w:proofErr w:type="gramStart"/>
       <w:r>
         <w:rPr>
           <w:rFonts w:ascii="MathJax_Math-italic" w:eastAsia="Times New Roman" w:hAnsi="MathJax_Math-italic" w:cs="Times New Roman"/>
@@ -3491,18 +3320,7 @@
           <w:szCs w:val="25"/>
           <w:bdr w:val="none" w:sz="0" w:space="0" w:color="auto" w:frame="1"/>
         </w:rPr>
-        <w:t>)=</w:t>
-      </w:r>
-      <w:proofErr w:type="gramEnd"/>
-      <w:r>
-        <w:rPr>
-          <w:rFonts w:ascii="MathJax_Main" w:eastAsia="Times New Roman" w:hAnsi="MathJax_Main" w:cs="Times New Roman"/>
-          <w:color w:val="000000"/>
-          <w:sz w:val="25"/>
-          <w:szCs w:val="25"/>
-          <w:bdr w:val="none" w:sz="0" w:space="0" w:color="auto" w:frame="1"/>
-        </w:rPr>
-        <w:t>0.7</w:t>
+        <w:t>)=0.7</w:t>
       </w:r>
     </w:p>
     <w:p>
@@ -3560,7 +3378,6 @@
         </w:rPr>
         <w:t>|</w:t>
       </w:r>
-      <w:proofErr w:type="gramStart"/>
       <w:r>
         <w:rPr>
           <w:rFonts w:ascii="MathJax_Math-italic" w:eastAsia="Times New Roman" w:hAnsi="MathJax_Math-italic" w:cs="Times New Roman"/>
@@ -3580,18 +3397,7 @@
           <w:szCs w:val="25"/>
           <w:bdr w:val="none" w:sz="0" w:space="0" w:color="auto" w:frame="1"/>
         </w:rPr>
-        <w:t>)=</w:t>
-      </w:r>
-      <w:proofErr w:type="gramEnd"/>
-      <w:r>
-        <w:rPr>
-          <w:rFonts w:ascii="MathJax_Main" w:eastAsia="Times New Roman" w:hAnsi="MathJax_Main" w:cs="Times New Roman"/>
-          <w:color w:val="000000"/>
-          <w:sz w:val="25"/>
-          <w:szCs w:val="25"/>
-          <w:bdr w:val="none" w:sz="0" w:space="0" w:color="auto" w:frame="1"/>
-        </w:rPr>
-        <w:t>0.4</w:t>
+        <w:t>)=0.4</w:t>
       </w:r>
     </w:p>
     <w:p>
@@ -3648,7 +3454,6 @@
         </w:rPr>
         <w:t>|¬</w:t>
       </w:r>
-      <w:proofErr w:type="gramStart"/>
       <w:r>
         <w:rPr>
           <w:rFonts w:ascii="MathJax_Math-italic" w:eastAsia="Times New Roman" w:hAnsi="MathJax_Math-italic" w:cs="Times New Roman"/>
@@ -3667,18 +3472,7 @@
           <w:szCs w:val="25"/>
           <w:bdr w:val="none" w:sz="0" w:space="0" w:color="auto" w:frame="1"/>
         </w:rPr>
-        <w:t>)=</w:t>
-      </w:r>
-      <w:proofErr w:type="gramEnd"/>
-      <w:r>
-        <w:rPr>
-          <w:rFonts w:ascii="MathJax_Main" w:eastAsia="Times New Roman" w:hAnsi="MathJax_Main" w:cs="Times New Roman"/>
-          <w:color w:val="000000"/>
-          <w:sz w:val="25"/>
-          <w:szCs w:val="25"/>
-          <w:bdr w:val="none" w:sz="0" w:space="0" w:color="auto" w:frame="1"/>
-        </w:rPr>
-        <w:t>0.7</w:t>
+        <w:t>)=0.7</w:t>
       </w:r>
     </w:p>
     <w:p>
@@ -3850,25 +3644,14 @@
         <w:t>P(d) = ∑P(</w:t>
       </w:r>
       <w:proofErr w:type="spellStart"/>
-      <w:proofErr w:type="gramStart"/>
-      <w:r>
-        <w:rPr>
-          <w:rFonts w:ascii="Times New Roman" w:eastAsia="Times New Roman" w:hAnsi="Times New Roman" w:cs="Times New Roman"/>
-          <w:color w:val="000000"/>
-          <w:sz w:val="27"/>
-          <w:szCs w:val="27"/>
-        </w:rPr>
-        <w:t>a,b</w:t>
-      </w:r>
-      <w:proofErr w:type="gramEnd"/>
-      <w:r>
-        <w:rPr>
-          <w:rFonts w:ascii="Times New Roman" w:eastAsia="Times New Roman" w:hAnsi="Times New Roman" w:cs="Times New Roman"/>
-          <w:color w:val="000000"/>
-          <w:sz w:val="27"/>
-          <w:szCs w:val="27"/>
-        </w:rPr>
-        <w:t>,c</w:t>
+      <w:r>
+        <w:rPr>
+          <w:rFonts w:ascii="Times New Roman" w:eastAsia="Times New Roman" w:hAnsi="Times New Roman" w:cs="Times New Roman"/>
+          <w:color w:val="000000"/>
+          <w:sz w:val="27"/>
+          <w:szCs w:val="27"/>
+        </w:rPr>
+        <w:t>a,b,c</w:t>
       </w:r>
       <w:proofErr w:type="spellEnd"/>
       <w:r>
@@ -3901,25 +3684,14 @@
         <w:t>= P(</w:t>
       </w:r>
       <w:proofErr w:type="spellStart"/>
-      <w:proofErr w:type="gramStart"/>
-      <w:r>
-        <w:rPr>
-          <w:rFonts w:ascii="Times New Roman" w:eastAsia="Times New Roman" w:hAnsi="Times New Roman" w:cs="Times New Roman"/>
-          <w:color w:val="000000"/>
-          <w:sz w:val="27"/>
-          <w:szCs w:val="27"/>
-        </w:rPr>
-        <w:t>a,b</w:t>
-      </w:r>
-      <w:proofErr w:type="gramEnd"/>
-      <w:r>
-        <w:rPr>
-          <w:rFonts w:ascii="Times New Roman" w:eastAsia="Times New Roman" w:hAnsi="Times New Roman" w:cs="Times New Roman"/>
-          <w:color w:val="000000"/>
-          <w:sz w:val="27"/>
-          <w:szCs w:val="27"/>
-        </w:rPr>
-        <w:t>,c,d</w:t>
+      <w:r>
+        <w:rPr>
+          <w:rFonts w:ascii="Times New Roman" w:eastAsia="Times New Roman" w:hAnsi="Times New Roman" w:cs="Times New Roman"/>
+          <w:color w:val="000000"/>
+          <w:sz w:val="27"/>
+          <w:szCs w:val="27"/>
+        </w:rPr>
+        <w:t>a,b,c,d</w:t>
       </w:r>
       <w:proofErr w:type="spellEnd"/>
       <w:r>
@@ -4247,10 +4019,11 @@
           <w:sz w:val="27"/>
           <w:szCs w:val="27"/>
         </w:rPr>
+        <w:lastRenderedPageBreak/>
         <mc:AlternateContent>
           <mc:Choice Requires="wps">
             <w:drawing>
-              <wp:anchor distT="0" distB="0" distL="114300" distR="114300" simplePos="0" relativeHeight="251673600" behindDoc="0" locked="0" layoutInCell="1" allowOverlap="1">
+              <wp:anchor distT="0" distB="0" distL="114300" distR="114300" simplePos="0" relativeHeight="251673600" behindDoc="0" locked="0" layoutInCell="1" allowOverlap="1" wp14:anchorId="67F0E264" wp14:editId="1F2A0F0A">
                 <wp:simplePos x="0" y="0"/>
                 <wp:positionH relativeFrom="margin">
                   <wp:align>left</wp:align>
@@ -4315,7 +4088,6 @@
                               <w:t>P(</w:t>
                             </w:r>
                             <w:proofErr w:type="spellStart"/>
-                            <w:proofErr w:type="gramStart"/>
                             <w:r>
                               <w:rPr>
                                 <w:rFonts w:ascii="Times New Roman" w:eastAsia="Times New Roman" w:hAnsi="Times New Roman" w:cs="Times New Roman"/>
@@ -4323,17 +4095,7 @@
                                 <w:sz w:val="27"/>
                                 <w:szCs w:val="27"/>
                               </w:rPr>
-                              <w:t>a,b</w:t>
-                            </w:r>
-                            <w:proofErr w:type="gramEnd"/>
-                            <w:r>
-                              <w:rPr>
-                                <w:rFonts w:ascii="Times New Roman" w:eastAsia="Times New Roman" w:hAnsi="Times New Roman" w:cs="Times New Roman"/>
-                                <w:color w:val="000000"/>
-                                <w:sz w:val="27"/>
-                                <w:szCs w:val="27"/>
-                              </w:rPr>
-                              <w:t>,c,d</w:t>
+                              <w:t>a,b,c,d</w:t>
                             </w:r>
                             <w:proofErr w:type="spellEnd"/>
                             <w:r>
@@ -4432,27 +4194,7 @@
                                 <w:sz w:val="27"/>
                                 <w:szCs w:val="27"/>
                               </w:rPr>
-                              <w:t>P(-</w:t>
-                            </w:r>
-                            <w:proofErr w:type="gramStart"/>
-                            <w:r>
-                              <w:rPr>
-                                <w:rFonts w:ascii="Times New Roman" w:eastAsia="Times New Roman" w:hAnsi="Times New Roman" w:cs="Times New Roman"/>
-                                <w:color w:val="000000"/>
-                                <w:sz w:val="27"/>
-                                <w:szCs w:val="27"/>
-                              </w:rPr>
-                              <w:t>a,-</w:t>
-                            </w:r>
-                            <w:proofErr w:type="gramEnd"/>
-                            <w:r>
-                              <w:rPr>
-                                <w:rFonts w:ascii="Times New Roman" w:eastAsia="Times New Roman" w:hAnsi="Times New Roman" w:cs="Times New Roman"/>
-                                <w:color w:val="000000"/>
-                                <w:sz w:val="27"/>
-                                <w:szCs w:val="27"/>
-                              </w:rPr>
-                              <w:t>b,-</w:t>
+                              <w:t>P(-a,-b,-</w:t>
                             </w:r>
                             <w:proofErr w:type="spellStart"/>
                             <w:r>
@@ -4499,7 +4241,7 @@
           </mc:Choice>
           <mc:Fallback>
             <w:pict>
-              <v:rect id="Rectangle 14" o:spid="_x0000_s1038" style="position:absolute;margin-left:0;margin-top:8.95pt;width:461.65pt;height:51.75pt;z-index:251673600;visibility:visible;mso-wrap-style:square;mso-height-percent:0;mso-wrap-distance-left:9pt;mso-wrap-distance-top:0;mso-wrap-distance-right:9pt;mso-wrap-distance-bottom:0;mso-position-horizontal:left;mso-position-horizontal-relative:margin;mso-position-vertical:absolute;mso-position-vertical-relative:text;mso-height-percent:0;mso-height-relative:margin;v-text-anchor:middle" o:gfxdata="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" filled="f" strokecolor="#1f3763 [1604]" strokeweight="1pt">
+              <v:rect w14:anchorId="67F0E264" id="Rectangle 14" o:spid="_x0000_s1038" style="position:absolute;margin-left:0;margin-top:8.95pt;width:461.65pt;height:51.75pt;z-index:251673600;visibility:visible;mso-wrap-style:square;mso-height-percent:0;mso-wrap-distance-left:9pt;mso-wrap-distance-top:0;mso-wrap-distance-right:9pt;mso-wrap-distance-bottom:0;mso-position-horizontal:left;mso-position-horizontal-relative:margin;mso-position-vertical:absolute;mso-position-vertical-relative:text;mso-height-percent:0;mso-height-relative:margin;v-text-anchor:middle" o:gfxdata="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" filled="f" strokecolor="#1f3763 [1604]" strokeweight="1pt">
                 <v:textbox>
                   <w:txbxContent>
                     <w:p>
@@ -4522,7 +4264,6 @@
                         <w:t>P(</w:t>
                       </w:r>
                       <w:proofErr w:type="spellStart"/>
-                      <w:proofErr w:type="gramStart"/>
                       <w:r>
                         <w:rPr>
                           <w:rFonts w:ascii="Times New Roman" w:eastAsia="Times New Roman" w:hAnsi="Times New Roman" w:cs="Times New Roman"/>
@@ -4530,17 +4271,7 @@
                           <w:sz w:val="27"/>
                           <w:szCs w:val="27"/>
                         </w:rPr>
-                        <w:t>a,b</w:t>
-                      </w:r>
-                      <w:proofErr w:type="gramEnd"/>
-                      <w:r>
-                        <w:rPr>
-                          <w:rFonts w:ascii="Times New Roman" w:eastAsia="Times New Roman" w:hAnsi="Times New Roman" w:cs="Times New Roman"/>
-                          <w:color w:val="000000"/>
-                          <w:sz w:val="27"/>
-                          <w:szCs w:val="27"/>
-                        </w:rPr>
-                        <w:t>,c,d</w:t>
+                        <w:t>a,b,c,d</w:t>
                       </w:r>
                       <w:proofErr w:type="spellEnd"/>
                       <w:r>
@@ -4639,27 +4370,7 @@
                           <w:sz w:val="27"/>
                           <w:szCs w:val="27"/>
                         </w:rPr>
-                        <w:t>P(-</w:t>
-                      </w:r>
-                      <w:proofErr w:type="gramStart"/>
-                      <w:r>
-                        <w:rPr>
-                          <w:rFonts w:ascii="Times New Roman" w:eastAsia="Times New Roman" w:hAnsi="Times New Roman" w:cs="Times New Roman"/>
-                          <w:color w:val="000000"/>
-                          <w:sz w:val="27"/>
-                          <w:szCs w:val="27"/>
-                        </w:rPr>
-                        <w:t>a,-</w:t>
-                      </w:r>
-                      <w:proofErr w:type="gramEnd"/>
-                      <w:r>
-                        <w:rPr>
-                          <w:rFonts w:ascii="Times New Roman" w:eastAsia="Times New Roman" w:hAnsi="Times New Roman" w:cs="Times New Roman"/>
-                          <w:color w:val="000000"/>
-                          <w:sz w:val="27"/>
-                          <w:szCs w:val="27"/>
-                        </w:rPr>
-                        <w:t>b,-</w:t>
+                        <w:t>P(-a,-b,-</w:t>
                       </w:r>
                       <w:proofErr w:type="spellStart"/>
                       <w:r>
@@ -5130,16 +4841,7 @@
           <w:sz w:val="27"/>
           <w:szCs w:val="27"/>
         </w:rPr>
-        <w:t xml:space="preserve"> </w:t>
-      </w:r>
-      <w:r>
-        <w:rPr>
-          <w:rFonts w:ascii="Times New Roman" w:eastAsia="Times New Roman" w:hAnsi="Times New Roman" w:cs="Times New Roman"/>
-          <w:color w:val="000000"/>
-          <w:sz w:val="27"/>
-          <w:szCs w:val="27"/>
-        </w:rPr>
-        <w:t>2</w:t>
+        <w:t xml:space="preserve"> 2</w:t>
       </w:r>
       <w:r>
         <w:rPr>
@@ -5307,7 +5009,6 @@
         <w:t>(</w:t>
       </w:r>
       <w:proofErr w:type="spellStart"/>
-      <w:proofErr w:type="gramStart"/>
       <w:r>
         <w:rPr>
           <w:rStyle w:val="mi"/>
@@ -5341,7 +5042,6 @@
         </w:rPr>
         <w:t>b</w:t>
       </w:r>
-      <w:proofErr w:type="gramEnd"/>
       <w:r>
         <w:rPr>
           <w:rStyle w:val="mo"/>
@@ -6253,21 +5953,10 @@
         <w:ind w:left="360"/>
       </w:pPr>
       <w:r>
-        <w:t>P(B|</w:t>
-      </w:r>
-      <w:proofErr w:type="gramStart"/>
-      <w:r>
-        <w:t>A,-</w:t>
-      </w:r>
-      <w:proofErr w:type="gramEnd"/>
-      <w:r>
-        <w:t>C,D)</w:t>
-      </w:r>
-      <w:r>
-        <w:t xml:space="preserve">  = P(A,B,-C,D)/ P(A,-C,D) = </w:t>
-      </w:r>
-      <w:r>
-        <w:t>P(A,B,-C,D)/(P(A,B,-C,D) + P(A,-B,-C,D))</w:t>
+        <w:t>P(B|A,-C,D)</w:t>
+      </w:r>
+      <w:r>
+        <w:t xml:space="preserve">  = P(A,B,-C,D)/ P(A,-C,D) = P(A,B,-C,D)/(P(A,B,-C,D) + P(A,-B,-C,D))</w:t>
       </w:r>
     </w:p>
     <w:p>
@@ -6275,36 +5964,7 @@
         <w:ind w:left="360"/>
       </w:pPr>
       <w:r>
-        <w:t>= P(A)P(B|</w:t>
-      </w:r>
-      <w:proofErr w:type="gramStart"/>
-      <w:r>
-        <w:t>A)P</w:t>
-      </w:r>
-      <w:proofErr w:type="gramEnd"/>
-      <w:r>
-        <w:t>(-C|B)P(D|-C) / (</w:t>
-      </w:r>
-      <w:r>
-        <w:t xml:space="preserve">P(A)P(B|A)P(-C|B)P(D|-C) </w:t>
-      </w:r>
-      <w:r>
-        <w:t xml:space="preserve">+ </w:t>
-      </w:r>
-      <w:r>
-        <w:t>P(A)P(</w:t>
-      </w:r>
-      <w:r>
-        <w:t>-</w:t>
-      </w:r>
-      <w:r>
-        <w:t>B|A)P(-C|</w:t>
-      </w:r>
-      <w:r>
-        <w:t>-</w:t>
-      </w:r>
-      <w:r>
-        <w:t>B)P(D|-C)</w:t>
+        <w:t>= P(A)P(B|A)P(-C|B)P(D|-C) / (P(A)P(B|A)P(-C|B)P(D|-C) + P(A)P(-B|A)P(-C|-B)P(D|-C)</w:t>
       </w:r>
     </w:p>
     <w:p>
@@ -6315,18 +5975,7 @@
         <w:t xml:space="preserve">= </w:t>
       </w:r>
       <w:r>
-        <w:t xml:space="preserve">(0.8 * 1/3 * 0.5 * 1/3) / (0.8*1/3*0.5*1/3 + 0.8*2/3*0.5*1/3) </w:t>
-      </w:r>
-      <w:r>
-        <w:t>= (0.4/9)</w:t>
-      </w:r>
-      <w:proofErr w:type="gramStart"/>
-      <w:r>
-        <w:t>/(</w:t>
-      </w:r>
-      <w:proofErr w:type="gramEnd"/>
-      <w:r>
-        <w:t>0.4/9 + 0.8/9)</w:t>
+        <w:t>(0.8 * 1/3 * 0.5 * 1/3) / (0.8*1/3*0.5*1/3 + 0.8*2/3*0.5*1/3) = (0.4/9)/(0.4/9 + 0.8/9)</w:t>
       </w:r>
     </w:p>
     <w:p>
@@ -6344,16 +5993,14 @@
       <w:r>
         <w:t>= 1/3</w:t>
       </w:r>
-      <w:bookmarkStart w:id="0" w:name="_GoBack"/>
-      <w:bookmarkEnd w:id="0"/>
     </w:p>
     <w:sectPr>
-      <w:headerReference w:type="even" r:id="rId9"/>
-      <w:headerReference w:type="default" r:id="rId10"/>
-      <w:footerReference w:type="even" r:id="rId11"/>
-      <w:footerReference w:type="default" r:id="rId12"/>
-      <w:headerReference w:type="first" r:id="rId13"/>
-      <w:footerReference w:type="first" r:id="rId14"/>
+      <w:headerReference w:type="even" r:id="rId8"/>
+      <w:headerReference w:type="default" r:id="rId9"/>
+      <w:footerReference w:type="even" r:id="rId10"/>
+      <w:footerReference w:type="default" r:id="rId11"/>
+      <w:headerReference w:type="first" r:id="rId12"/>
+      <w:footerReference w:type="first" r:id="rId13"/>
       <w:pgSz w:w="12240" w:h="15840"/>
       <w:pgMar w:top="1440" w:right="1440" w:bottom="1440" w:left="1440" w:header="720" w:footer="720" w:gutter="0"/>
       <w:cols w:space="720"/>

</xml_diff>

<commit_message>
updated answer for question 2
</commit_message>
<xml_diff>
--- a/Assignment 2/Code/Assignment2-Report.docx
+++ b/Assignment 2/Code/Assignment2-Report.docx
@@ -15,7 +15,6 @@
           <w:szCs w:val="27"/>
         </w:rPr>
       </w:pPr>
-      <w:bookmarkStart w:id="0" w:name="_GoBack"/>
       <w:r>
         <w:rPr>
           <w:rFonts w:ascii="Times New Roman" w:eastAsia="Times New Roman" w:hAnsi="Times New Roman" w:cs="Times New Roman"/>
@@ -2805,6 +2804,28 @@
     </w:p>
     <w:p>
       <w:pPr>
+        <w:spacing w:before="100" w:beforeAutospacing="1" w:after="100" w:afterAutospacing="1" w:line="240" w:lineRule="auto"/>
+        <w:rPr>
+          <w:rFonts w:ascii="Times New Roman" w:eastAsia="Times New Roman" w:hAnsi="Times New Roman" w:cs="Times New Roman"/>
+          <w:color w:val="000000"/>
+          <w:sz w:val="27"/>
+          <w:szCs w:val="27"/>
+        </w:rPr>
+      </w:pPr>
+    </w:p>
+    <w:p>
+      <w:pPr>
+        <w:spacing w:before="100" w:beforeAutospacing="1" w:after="100" w:afterAutospacing="1" w:line="240" w:lineRule="auto"/>
+        <w:rPr>
+          <w:rFonts w:ascii="Times New Roman" w:eastAsia="Times New Roman" w:hAnsi="Times New Roman" w:cs="Times New Roman"/>
+          <w:color w:val="000000"/>
+          <w:sz w:val="27"/>
+          <w:szCs w:val="27"/>
+        </w:rPr>
+      </w:pPr>
+    </w:p>
+    <w:p>
+      <w:pPr>
         <w:numPr>
           <w:ilvl w:val="0"/>
           <w:numId w:val="7"/>
@@ -2835,14 +2856,26 @@
         </w:rPr>
         <w:t xml:space="preserve"> </w:t>
       </w:r>
-      <w:r>
-        <w:rPr>
-          <w:rFonts w:ascii="Times New Roman" w:eastAsia="Times New Roman" w:hAnsi="Times New Roman" w:cs="Times New Roman"/>
-          <w:color w:val="000000"/>
-          <w:sz w:val="27"/>
-          <w:szCs w:val="27"/>
-        </w:rPr>
-        <w:t>We cannot infer code quality from the test coverage as code quality and test coverage are conditionally independent given has coffee</w:t>
+    </w:p>
+    <w:p>
+      <w:pPr>
+        <w:spacing w:before="100" w:beforeAutospacing="1" w:after="100" w:afterAutospacing="1" w:line="240" w:lineRule="auto"/>
+        <w:ind w:left="720"/>
+        <w:rPr>
+          <w:rFonts w:ascii="Times New Roman" w:eastAsia="Times New Roman" w:hAnsi="Times New Roman" w:cs="Times New Roman"/>
+          <w:color w:val="000000"/>
+          <w:sz w:val="27"/>
+          <w:szCs w:val="27"/>
+        </w:rPr>
+      </w:pPr>
+      <w:r>
+        <w:rPr>
+          <w:rFonts w:ascii="Times New Roman" w:eastAsia="Times New Roman" w:hAnsi="Times New Roman" w:cs="Times New Roman"/>
+          <w:color w:val="000000"/>
+          <w:sz w:val="27"/>
+          <w:szCs w:val="27"/>
+        </w:rPr>
+        <w:t>In this case, since its known that intern writes test, it can be that intern has had coffee in which case the code quality is more likely to be good or it can be that there is a tight deadline that does not give any information about the code quality</w:t>
       </w:r>
     </w:p>
     <w:p>
@@ -2877,6 +2910,18 @@
         </w:rPr>
         <w:t xml:space="preserve"> </w:t>
       </w:r>
+    </w:p>
+    <w:p>
+      <w:pPr>
+        <w:spacing w:before="100" w:beforeAutospacing="1" w:after="100" w:afterAutospacing="1" w:line="240" w:lineRule="auto"/>
+        <w:ind w:left="720"/>
+        <w:rPr>
+          <w:rFonts w:ascii="Times New Roman" w:eastAsia="Times New Roman" w:hAnsi="Times New Roman" w:cs="Times New Roman"/>
+          <w:color w:val="000000"/>
+          <w:sz w:val="27"/>
+          <w:szCs w:val="27"/>
+        </w:rPr>
+      </w:pPr>
       <w:proofErr w:type="gramStart"/>
       <w:r>
         <w:rPr>
@@ -2895,7 +2940,16 @@
           <w:sz w:val="27"/>
           <w:szCs w:val="27"/>
         </w:rPr>
-        <w:t xml:space="preserve"> they are independent. Code Quality is </w:t>
+        <w:t xml:space="preserve"> they are independent. </w:t>
+      </w:r>
+      <w:r>
+        <w:rPr>
+          <w:rFonts w:ascii="Times New Roman" w:eastAsia="Times New Roman" w:hAnsi="Times New Roman" w:cs="Times New Roman"/>
+          <w:color w:val="000000"/>
+          <w:sz w:val="27"/>
+          <w:szCs w:val="27"/>
+        </w:rPr>
+        <w:t xml:space="preserve">Code Quality is </w:t>
       </w:r>
       <w:r>
         <w:rPr>
@@ -2947,6 +3001,7 @@
           <w:sz w:val="27"/>
           <w:szCs w:val="27"/>
         </w:rPr>
+        <w:lastRenderedPageBreak/>
         <w:t>According to this network, are the code quality and deadline independent given a successful launch? Why or why not?</w:t>
       </w:r>
       <w:r>
@@ -2958,7 +3013,18 @@
         </w:rPr>
         <w:t xml:space="preserve"> </w:t>
       </w:r>
-      <w:proofErr w:type="gramStart"/>
+    </w:p>
+    <w:p>
+      <w:pPr>
+        <w:spacing w:before="100" w:beforeAutospacing="1" w:after="100" w:afterAutospacing="1" w:line="240" w:lineRule="auto"/>
+        <w:ind w:left="720"/>
+        <w:rPr>
+          <w:rFonts w:ascii="Times New Roman" w:eastAsia="Times New Roman" w:hAnsi="Times New Roman" w:cs="Times New Roman"/>
+          <w:color w:val="000000"/>
+          <w:sz w:val="27"/>
+          <w:szCs w:val="27"/>
+        </w:rPr>
+      </w:pPr>
       <w:r>
         <w:rPr>
           <w:rFonts w:ascii="Times New Roman" w:eastAsia="Times New Roman" w:hAnsi="Times New Roman" w:cs="Times New Roman"/>
@@ -2968,24 +3034,32 @@
         </w:rPr>
         <w:t>No</w:t>
       </w:r>
-      <w:proofErr w:type="gramEnd"/>
-      <w:r>
-        <w:rPr>
-          <w:rFonts w:ascii="Times New Roman" w:eastAsia="Times New Roman" w:hAnsi="Times New Roman" w:cs="Times New Roman"/>
-          <w:color w:val="000000"/>
-          <w:sz w:val="27"/>
-          <w:szCs w:val="27"/>
-        </w:rPr>
-        <w:t xml:space="preserve"> they are dependent given successful launch</w:t>
-      </w:r>
-      <w:r>
-        <w:rPr>
-          <w:rFonts w:ascii="Times New Roman" w:eastAsia="Times New Roman" w:hAnsi="Times New Roman" w:cs="Times New Roman"/>
-          <w:color w:val="000000"/>
-          <w:sz w:val="27"/>
-          <w:szCs w:val="27"/>
-        </w:rPr>
-        <w:t xml:space="preserve"> as observing one factor may become less likely than the other given the descendant.</w:t>
+      <w:r>
+        <w:rPr>
+          <w:rFonts w:ascii="Times New Roman" w:eastAsia="Times New Roman" w:hAnsi="Times New Roman" w:cs="Times New Roman"/>
+          <w:color w:val="000000"/>
+          <w:sz w:val="27"/>
+          <w:szCs w:val="27"/>
+        </w:rPr>
+        <w:t>,</w:t>
+      </w:r>
+      <w:r>
+        <w:rPr>
+          <w:rFonts w:ascii="Times New Roman" w:eastAsia="Times New Roman" w:hAnsi="Times New Roman" w:cs="Times New Roman"/>
+          <w:color w:val="000000"/>
+          <w:sz w:val="27"/>
+          <w:szCs w:val="27"/>
+        </w:rPr>
+        <w:t xml:space="preserve"> they are</w:t>
+      </w:r>
+      <w:r>
+        <w:rPr>
+          <w:rFonts w:ascii="Times New Roman" w:eastAsia="Times New Roman" w:hAnsi="Times New Roman" w:cs="Times New Roman"/>
+          <w:color w:val="000000"/>
+          <w:sz w:val="27"/>
+          <w:szCs w:val="27"/>
+        </w:rPr>
+        <w:t xml:space="preserve"> not</w:t>
       </w:r>
       <w:r>
         <w:rPr>
@@ -2995,6 +3069,51 @@
           <w:szCs w:val="27"/>
         </w:rPr>
         <w:t xml:space="preserve"> </w:t>
+      </w:r>
+      <w:r>
+        <w:rPr>
+          <w:rFonts w:ascii="Times New Roman" w:eastAsia="Times New Roman" w:hAnsi="Times New Roman" w:cs="Times New Roman"/>
+          <w:color w:val="000000"/>
+          <w:sz w:val="27"/>
+          <w:szCs w:val="27"/>
+        </w:rPr>
+        <w:t>in</w:t>
+      </w:r>
+      <w:r>
+        <w:rPr>
+          <w:rFonts w:ascii="Times New Roman" w:eastAsia="Times New Roman" w:hAnsi="Times New Roman" w:cs="Times New Roman"/>
+          <w:color w:val="000000"/>
+          <w:sz w:val="27"/>
+          <w:szCs w:val="27"/>
+        </w:rPr>
+        <w:t>dependent given successful launch</w:t>
+      </w:r>
+      <w:r>
+        <w:rPr>
+          <w:rFonts w:ascii="Times New Roman" w:eastAsia="Times New Roman" w:hAnsi="Times New Roman" w:cs="Times New Roman"/>
+          <w:color w:val="000000"/>
+          <w:sz w:val="27"/>
+          <w:szCs w:val="27"/>
+        </w:rPr>
+        <w:t xml:space="preserve"> as observing one factor may become less likely than the other given </w:t>
+      </w:r>
+      <w:r>
+        <w:rPr>
+          <w:rFonts w:ascii="Times New Roman" w:eastAsia="Times New Roman" w:hAnsi="Times New Roman" w:cs="Times New Roman"/>
+          <w:color w:val="000000"/>
+          <w:sz w:val="27"/>
+          <w:szCs w:val="27"/>
+        </w:rPr>
+        <w:t>successful launch</w:t>
+      </w:r>
+      <w:r>
+        <w:rPr>
+          <w:rFonts w:ascii="Times New Roman" w:eastAsia="Times New Roman" w:hAnsi="Times New Roman" w:cs="Times New Roman"/>
+          <w:color w:val="000000"/>
+          <w:sz w:val="27"/>
+          <w:szCs w:val="27"/>
+        </w:rPr>
+        <w:t>.</w:t>
       </w:r>
     </w:p>
     <w:p>
@@ -3029,6 +3148,18 @@
         </w:rPr>
         <w:t xml:space="preserve"> </w:t>
       </w:r>
+    </w:p>
+    <w:p>
+      <w:pPr>
+        <w:spacing w:before="100" w:beforeAutospacing="1" w:after="100" w:afterAutospacing="1" w:line="240" w:lineRule="auto"/>
+        <w:ind w:left="720"/>
+        <w:rPr>
+          <w:rFonts w:ascii="Times New Roman" w:eastAsia="Times New Roman" w:hAnsi="Times New Roman" w:cs="Times New Roman"/>
+          <w:color w:val="000000"/>
+          <w:sz w:val="27"/>
+          <w:szCs w:val="27"/>
+        </w:rPr>
+      </w:pPr>
       <w:proofErr w:type="gramStart"/>
       <w:r>
         <w:rPr>
@@ -3065,7 +3196,25 @@
           <w:sz w:val="27"/>
           <w:szCs w:val="27"/>
         </w:rPr>
-        <w:t>, in this case it becomes clear that the launch success is determined by deadline only.</w:t>
+        <w:t xml:space="preserve">, in this case </w:t>
+      </w:r>
+      <w:r>
+        <w:rPr>
+          <w:rFonts w:ascii="Times New Roman" w:eastAsia="Times New Roman" w:hAnsi="Times New Roman" w:cs="Times New Roman"/>
+          <w:color w:val="000000"/>
+          <w:sz w:val="27"/>
+          <w:szCs w:val="27"/>
+        </w:rPr>
+        <w:t xml:space="preserve">as </w:t>
+      </w:r>
+      <w:r>
+        <w:rPr>
+          <w:rFonts w:ascii="Times New Roman" w:eastAsia="Times New Roman" w:hAnsi="Times New Roman" w:cs="Times New Roman"/>
+          <w:color w:val="000000"/>
+          <w:sz w:val="27"/>
+          <w:szCs w:val="27"/>
+        </w:rPr>
+        <w:t>it becomes clear that the launch success is determined by deadline only.</w:t>
       </w:r>
     </w:p>
     <w:p>
@@ -3279,7 +3428,6 @@
           <w:szCs w:val="25"/>
           <w:bdr w:val="none" w:sz="0" w:space="0" w:color="auto" w:frame="1"/>
         </w:rPr>
-        <w:lastRenderedPageBreak/>
         <w:t>P</w:t>
       </w:r>
       <w:r>
@@ -4373,35 +4521,6 @@
       <w:r>
         <w:rPr>
           <w:rFonts w:ascii="Times New Roman" w:eastAsia="Times New Roman" w:hAnsi="Times New Roman" w:cs="Times New Roman"/>
-          <w:color w:val="000000"/>
-          <w:sz w:val="27"/>
-          <w:szCs w:val="27"/>
-        </w:rPr>
-        <w:t xml:space="preserve">= </w:t>
-      </w:r>
-      <w:r>
-        <w:rPr>
-          <w:rFonts w:ascii="Times New Roman" w:eastAsia="Times New Roman" w:hAnsi="Times New Roman" w:cs="Times New Roman"/>
-          <w:color w:val="000000"/>
-          <w:sz w:val="27"/>
-          <w:szCs w:val="27"/>
-        </w:rPr>
-        <w:t>0.5644</w:t>
-      </w:r>
-    </w:p>
-    <w:p>
-      <w:pPr>
-        <w:spacing w:beforeAutospacing="1" w:after="0" w:afterAutospacing="1" w:line="240" w:lineRule="auto"/>
-        <w:rPr>
-          <w:rFonts w:ascii="Times New Roman" w:eastAsia="Times New Roman" w:hAnsi="Times New Roman" w:cs="Times New Roman"/>
-          <w:color w:val="000000"/>
-          <w:sz w:val="27"/>
-          <w:szCs w:val="27"/>
-        </w:rPr>
-      </w:pPr>
-      <w:r>
-        <w:rPr>
-          <w:rFonts w:ascii="Times New Roman" w:eastAsia="Times New Roman" w:hAnsi="Times New Roman" w:cs="Times New Roman"/>
           <w:noProof/>
           <w:color w:val="000000"/>
           <w:sz w:val="27"/>
@@ -4410,49 +4529,40 @@
         <mc:AlternateContent>
           <mc:Choice Requires="wps">
             <w:drawing>
-              <wp:anchor distT="0" distB="0" distL="114300" distR="114300" simplePos="0" relativeHeight="251673600" behindDoc="0" locked="0" layoutInCell="1" allowOverlap="1" wp14:anchorId="67F0E264" wp14:editId="1F2A0F0A">
+              <wp:anchor distT="0" distB="0" distL="114300" distR="114300" simplePos="0" relativeHeight="251675648" behindDoc="0" locked="0" layoutInCell="1" allowOverlap="1" wp14:anchorId="7378E61E" wp14:editId="2B28D842">
                 <wp:simplePos x="0" y="0"/>
-                <wp:positionH relativeFrom="margin">
-                  <wp:align>left</wp:align>
+                <wp:positionH relativeFrom="column">
+                  <wp:posOffset>-19050</wp:posOffset>
                 </wp:positionH>
                 <wp:positionV relativeFrom="paragraph">
-                  <wp:posOffset>113665</wp:posOffset>
+                  <wp:posOffset>328613</wp:posOffset>
                 </wp:positionV>
-                <wp:extent cx="5862638" cy="657225"/>
-                <wp:effectExtent l="0" t="0" r="24130" b="28575"/>
+                <wp:extent cx="5734050" cy="1152525"/>
+                <wp:effectExtent l="0" t="0" r="19050" b="28575"/>
                 <wp:wrapNone/>
-                <wp:docPr id="14" name="Rectangle 14"/>
+                <wp:docPr id="15" name="Text Box 15"/>
                 <wp:cNvGraphicFramePr/>
                 <a:graphic xmlns:a="http://schemas.openxmlformats.org/drawingml/2006/main">
                   <a:graphicData uri="http://schemas.microsoft.com/office/word/2010/wordprocessingShape">
                     <wps:wsp>
-                      <wps:cNvSpPr/>
+                      <wps:cNvSpPr txBox="1"/>
                       <wps:spPr>
                         <a:xfrm>
                           <a:off x="0" y="0"/>
-                          <a:ext cx="5862638" cy="657225"/>
+                          <a:ext cx="5734050" cy="1152525"/>
                         </a:xfrm>
                         <a:prstGeom prst="rect">
                           <a:avLst/>
                         </a:prstGeom>
-                        <a:noFill/>
+                        <a:solidFill>
+                          <a:schemeClr val="lt1"/>
+                        </a:solidFill>
+                        <a:ln w="6350">
+                          <a:solidFill>
+                            <a:prstClr val="black"/>
+                          </a:solidFill>
+                        </a:ln>
                       </wps:spPr>
-                      <wps:style>
-                        <a:lnRef idx="2">
-                          <a:schemeClr val="accent1">
-                            <a:shade val="50000"/>
-                          </a:schemeClr>
-                        </a:lnRef>
-                        <a:fillRef idx="1">
-                          <a:schemeClr val="accent1"/>
-                        </a:fillRef>
-                        <a:effectRef idx="0">
-                          <a:schemeClr val="accent1"/>
-                        </a:effectRef>
-                        <a:fontRef idx="minor">
-                          <a:schemeClr val="lt1"/>
-                        </a:fontRef>
-                      </wps:style>
                       <wps:txbx>
                         <w:txbxContent>
                           <w:p>
@@ -4634,15 +4744,30 @@
                               </w:rPr>
                               <w:t>) = P(-a)P(-b|-a)P(-c|-b)P(d|-c) = 0.4 * 0.8 * 0.3 * 0.7 = 0.0672</w:t>
                             </w:r>
+                            <w:r>
+                              <w:rPr>
+                                <w:rFonts w:ascii="Times New Roman" w:eastAsia="Times New Roman" w:hAnsi="Times New Roman" w:cs="Times New Roman"/>
+                                <w:color w:val="000000"/>
+                                <w:sz w:val="27"/>
+                                <w:szCs w:val="27"/>
+                              </w:rPr>
+                              <w:br/>
+                            </w:r>
+                            <w:r>
+                              <w:rPr>
+                                <w:rFonts w:ascii="Times New Roman" w:eastAsia="Times New Roman" w:hAnsi="Times New Roman" w:cs="Times New Roman"/>
+                                <w:color w:val="000000"/>
+                                <w:sz w:val="27"/>
+                                <w:szCs w:val="27"/>
+                              </w:rPr>
+                              <w:br/>
+                              <w:t>Similarly, computed for other cases.</w:t>
+                            </w:r>
                           </w:p>
-                          <w:p>
-                            <w:pPr>
-                              <w:jc w:val="center"/>
-                            </w:pPr>
-                          </w:p>
+                          <w:p/>
                         </w:txbxContent>
                       </wps:txbx>
-                      <wps:bodyPr rot="0" spcFirstLastPara="0" vertOverflow="overflow" horzOverflow="overflow" vert="horz" wrap="square" lIns="91440" tIns="45720" rIns="91440" bIns="45720" numCol="1" spcCol="0" rtlCol="0" fromWordArt="0" anchor="ctr" anchorCtr="0" forceAA="0" compatLnSpc="1">
+                      <wps:bodyPr rot="0" spcFirstLastPara="0" vertOverflow="overflow" horzOverflow="overflow" vert="horz" wrap="square" lIns="91440" tIns="45720" rIns="91440" bIns="45720" numCol="1" spcCol="0" rtlCol="0" fromWordArt="0" anchor="t" anchorCtr="0" forceAA="0" compatLnSpc="1">
                         <a:prstTxWarp prst="textNoShape">
                           <a:avLst/>
                         </a:prstTxWarp>
@@ -4659,7 +4784,11 @@
           </mc:Choice>
           <mc:Fallback>
             <w:pict>
-              <v:rect w14:anchorId="67F0E264" id="Rectangle 14" o:spid="_x0000_s1038" style="position:absolute;margin-left:0;margin-top:8.95pt;width:461.65pt;height:51.75pt;z-index:251673600;visibility:visible;mso-wrap-style:square;mso-height-percent:0;mso-wrap-distance-left:9pt;mso-wrap-distance-top:0;mso-wrap-distance-right:9pt;mso-wrap-distance-bottom:0;mso-position-horizontal:left;mso-position-horizontal-relative:margin;mso-position-vertical:absolute;mso-position-vertical-relative:text;mso-height-percent:0;mso-height-relative:margin;v-text-anchor:middle" o:gfxdata="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" filled="f" strokecolor="#1f3763 [1604]" strokeweight="1pt">
+              <v:shapetype w14:anchorId="7378E61E" id="_x0000_t202" coordsize="21600,21600" o:spt="202" path="m,l,21600r21600,l21600,xe">
+                <v:stroke joinstyle="miter"/>
+                <v:path gradientshapeok="t" o:connecttype="rect"/>
+              </v:shapetype>
+              <v:shape id="Text Box 15" o:spid="_x0000_s1038" type="#_x0000_t202" style="position:absolute;margin-left:-1.5pt;margin-top:25.9pt;width:451.5pt;height:90.75pt;z-index:251675648;visibility:visible;mso-wrap-style:square;mso-height-percent:0;mso-wrap-distance-left:9pt;mso-wrap-distance-top:0;mso-wrap-distance-right:9pt;mso-wrap-distance-bottom:0;mso-position-horizontal:absolute;mso-position-horizontal-relative:text;mso-position-vertical:absolute;mso-position-vertical-relative:text;mso-height-percent:0;mso-height-relative:margin;v-text-anchor:top" o:gfxdata="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" fillcolor="white [3201]" strokeweight=".5pt">
                 <v:textbox>
                   <w:txbxContent>
                     <w:p>
@@ -4841,20 +4970,52 @@
                         </w:rPr>
                         <w:t>) = P(-a)P(-b|-a)P(-c|-b)P(d|-c) = 0.4 * 0.8 * 0.3 * 0.7 = 0.0672</w:t>
                       </w:r>
+                      <w:r>
+                        <w:rPr>
+                          <w:rFonts w:ascii="Times New Roman" w:eastAsia="Times New Roman" w:hAnsi="Times New Roman" w:cs="Times New Roman"/>
+                          <w:color w:val="000000"/>
+                          <w:sz w:val="27"/>
+                          <w:szCs w:val="27"/>
+                        </w:rPr>
+                        <w:br/>
+                      </w:r>
+                      <w:r>
+                        <w:rPr>
+                          <w:rFonts w:ascii="Times New Roman" w:eastAsia="Times New Roman" w:hAnsi="Times New Roman" w:cs="Times New Roman"/>
+                          <w:color w:val="000000"/>
+                          <w:sz w:val="27"/>
+                          <w:szCs w:val="27"/>
+                        </w:rPr>
+                        <w:br/>
+                        <w:t>Similarly, computed for other cases.</w:t>
+                      </w:r>
                     </w:p>
-                    <w:p>
-                      <w:pPr>
-                        <w:jc w:val="center"/>
-                      </w:pPr>
-                    </w:p>
+                    <w:p/>
                   </w:txbxContent>
                 </v:textbox>
-                <w10:wrap anchorx="margin"/>
-              </v:rect>
+              </v:shape>
             </w:pict>
           </mc:Fallback>
         </mc:AlternateContent>
       </w:r>
+      <w:r>
+        <w:rPr>
+          <w:rFonts w:ascii="Times New Roman" w:eastAsia="Times New Roman" w:hAnsi="Times New Roman" w:cs="Times New Roman"/>
+          <w:color w:val="000000"/>
+          <w:sz w:val="27"/>
+          <w:szCs w:val="27"/>
+        </w:rPr>
+        <w:t xml:space="preserve">= </w:t>
+      </w:r>
+      <w:r>
+        <w:rPr>
+          <w:rFonts w:ascii="Times New Roman" w:eastAsia="Times New Roman" w:hAnsi="Times New Roman" w:cs="Times New Roman"/>
+          <w:color w:val="000000"/>
+          <w:sz w:val="27"/>
+          <w:szCs w:val="27"/>
+        </w:rPr>
+        <w:t>0.5644</w:t>
+      </w:r>
     </w:p>
     <w:p>
       <w:pPr>
@@ -4866,6 +5027,31 @@
           <w:szCs w:val="27"/>
         </w:rPr>
       </w:pPr>
+    </w:p>
+    <w:p>
+      <w:pPr>
+        <w:spacing w:beforeAutospacing="1" w:after="0" w:afterAutospacing="1" w:line="240" w:lineRule="auto"/>
+        <w:rPr>
+          <w:rFonts w:ascii="Times New Roman" w:eastAsia="Times New Roman" w:hAnsi="Times New Roman" w:cs="Times New Roman"/>
+          <w:color w:val="000000"/>
+          <w:sz w:val="27"/>
+          <w:szCs w:val="27"/>
+        </w:rPr>
+      </w:pPr>
+    </w:p>
+    <w:p>
+      <w:pPr>
+        <w:spacing w:before="100" w:beforeAutospacing="1" w:after="100" w:afterAutospacing="1" w:line="240" w:lineRule="auto"/>
+        <w:ind w:left="720"/>
+        <w:rPr>
+          <w:rFonts w:ascii="Times New Roman" w:eastAsia="Times New Roman" w:hAnsi="Times New Roman" w:cs="Times New Roman"/>
+          <w:color w:val="000000"/>
+          <w:sz w:val="27"/>
+          <w:szCs w:val="27"/>
+        </w:rPr>
+      </w:pPr>
+      <w:bookmarkStart w:id="0" w:name="_GoBack"/>
+      <w:bookmarkEnd w:id="0"/>
     </w:p>
     <w:p>
       <w:pPr>
@@ -4888,6 +5074,7 @@
           <w:sz w:val="27"/>
           <w:szCs w:val="27"/>
         </w:rPr>
+        <w:lastRenderedPageBreak/>
         <w:t>How many summations did you need to compute? Can you do better with a different ordering of summations?</w:t>
       </w:r>
       <w:r>
@@ -4897,17 +5084,47 @@
           <w:sz w:val="27"/>
           <w:szCs w:val="27"/>
         </w:rPr>
-        <w:t xml:space="preserve"> Needed 8</w:t>
-      </w:r>
-      <w:r>
-        <w:rPr>
-          <w:rFonts w:ascii="Times New Roman" w:eastAsia="Times New Roman" w:hAnsi="Times New Roman" w:cs="Times New Roman"/>
-          <w:color w:val="000000"/>
-          <w:sz w:val="27"/>
-          <w:szCs w:val="27"/>
-        </w:rPr>
         <w:t xml:space="preserve"> </w:t>
       </w:r>
+    </w:p>
+    <w:p>
+      <w:pPr>
+        <w:spacing w:before="100" w:beforeAutospacing="1" w:after="100" w:afterAutospacing="1" w:line="240" w:lineRule="auto"/>
+        <w:ind w:left="720"/>
+        <w:rPr>
+          <w:rFonts w:ascii="Times New Roman" w:eastAsia="Times New Roman" w:hAnsi="Times New Roman" w:cs="Times New Roman"/>
+          <w:color w:val="000000"/>
+          <w:sz w:val="27"/>
+          <w:szCs w:val="27"/>
+        </w:rPr>
+      </w:pPr>
+      <w:r>
+        <w:rPr>
+          <w:rFonts w:ascii="Times New Roman" w:eastAsia="Times New Roman" w:hAnsi="Times New Roman" w:cs="Times New Roman"/>
+          <w:color w:val="000000"/>
+          <w:sz w:val="27"/>
+          <w:szCs w:val="27"/>
+        </w:rPr>
+        <w:t>I n</w:t>
+      </w:r>
+      <w:r>
+        <w:rPr>
+          <w:rFonts w:ascii="Times New Roman" w:eastAsia="Times New Roman" w:hAnsi="Times New Roman" w:cs="Times New Roman"/>
+          <w:color w:val="000000"/>
+          <w:sz w:val="27"/>
+          <w:szCs w:val="27"/>
+        </w:rPr>
+        <w:t>eeded 8</w:t>
+      </w:r>
+      <w:r>
+        <w:rPr>
+          <w:rFonts w:ascii="Times New Roman" w:eastAsia="Times New Roman" w:hAnsi="Times New Roman" w:cs="Times New Roman"/>
+          <w:color w:val="000000"/>
+          <w:sz w:val="27"/>
+          <w:szCs w:val="27"/>
+        </w:rPr>
+        <w:t xml:space="preserve"> </w:t>
+      </w:r>
       <w:r>
         <w:rPr>
           <w:rFonts w:ascii="Times New Roman" w:eastAsia="Times New Roman" w:hAnsi="Times New Roman" w:cs="Times New Roman"/>
@@ -4917,6 +5134,622 @@
         </w:rPr>
         <w:t>sums</w:t>
       </w:r>
+    </w:p>
+    <w:p>
+      <w:pPr>
+        <w:spacing w:before="100" w:beforeAutospacing="1" w:after="100" w:afterAutospacing="1" w:line="240" w:lineRule="auto"/>
+        <w:ind w:left="720"/>
+        <w:rPr>
+          <w:rFonts w:ascii="Times New Roman" w:eastAsia="Times New Roman" w:hAnsi="Times New Roman" w:cs="Times New Roman"/>
+          <w:color w:val="000000"/>
+          <w:sz w:val="27"/>
+          <w:szCs w:val="27"/>
+        </w:rPr>
+      </w:pPr>
+      <w:r>
+        <w:rPr>
+          <w:rFonts w:ascii="Times New Roman" w:eastAsia="Times New Roman" w:hAnsi="Times New Roman" w:cs="Times New Roman"/>
+          <w:color w:val="000000"/>
+          <w:sz w:val="27"/>
+          <w:szCs w:val="27"/>
+        </w:rPr>
+        <w:t>Yes, it can be made better</w:t>
+      </w:r>
+      <w:r>
+        <w:rPr>
+          <w:rFonts w:ascii="Times New Roman" w:eastAsia="Times New Roman" w:hAnsi="Times New Roman" w:cs="Times New Roman"/>
+          <w:color w:val="000000"/>
+          <w:sz w:val="27"/>
+          <w:szCs w:val="27"/>
+        </w:rPr>
+        <w:t xml:space="preserve"> with only 3 sums</w:t>
+      </w:r>
+    </w:p>
+    <w:p>
+      <w:pPr>
+        <w:spacing w:before="100" w:beforeAutospacing="1" w:after="100" w:afterAutospacing="1" w:line="240" w:lineRule="auto"/>
+        <w:ind w:left="720"/>
+        <w:rPr>
+          <w:rFonts w:ascii="Times New Roman" w:eastAsia="Times New Roman" w:hAnsi="Times New Roman" w:cs="Times New Roman"/>
+          <w:color w:val="000000"/>
+          <w:sz w:val="27"/>
+          <w:szCs w:val="27"/>
+        </w:rPr>
+      </w:pPr>
+      <w:r>
+        <w:rPr>
+          <w:rFonts w:ascii="Times New Roman" w:eastAsia="Times New Roman" w:hAnsi="Times New Roman" w:cs="Times New Roman"/>
+          <w:noProof/>
+          <w:color w:val="000000"/>
+          <w:sz w:val="27"/>
+          <w:szCs w:val="27"/>
+        </w:rPr>
+        <mc:AlternateContent>
+          <mc:Choice Requires="wps">
+            <w:drawing>
+              <wp:anchor distT="0" distB="0" distL="114300" distR="114300" simplePos="0" relativeHeight="251674624" behindDoc="0" locked="0" layoutInCell="1" allowOverlap="1" wp14:anchorId="5CFC4CD0" wp14:editId="7F7828D8">
+                <wp:simplePos x="0" y="0"/>
+                <wp:positionH relativeFrom="margin">
+                  <wp:align>left</wp:align>
+                </wp:positionH>
+                <wp:positionV relativeFrom="paragraph">
+                  <wp:posOffset>182880</wp:posOffset>
+                </wp:positionV>
+                <wp:extent cx="6305550" cy="1233488"/>
+                <wp:effectExtent l="0" t="0" r="19050" b="24130"/>
+                <wp:wrapNone/>
+                <wp:docPr id="10" name="Text Box 10"/>
+                <wp:cNvGraphicFramePr/>
+                <a:graphic xmlns:a="http://schemas.openxmlformats.org/drawingml/2006/main">
+                  <a:graphicData uri="http://schemas.microsoft.com/office/word/2010/wordprocessingShape">
+                    <wps:wsp>
+                      <wps:cNvSpPr txBox="1"/>
+                      <wps:spPr>
+                        <a:xfrm>
+                          <a:off x="0" y="0"/>
+                          <a:ext cx="6305550" cy="1233488"/>
+                        </a:xfrm>
+                        <a:prstGeom prst="rect">
+                          <a:avLst/>
+                        </a:prstGeom>
+                        <a:solidFill>
+                          <a:schemeClr val="lt1"/>
+                        </a:solidFill>
+                        <a:ln w="6350">
+                          <a:solidFill>
+                            <a:prstClr val="black"/>
+                          </a:solidFill>
+                        </a:ln>
+                      </wps:spPr>
+                      <wps:txbx>
+                        <w:txbxContent>
+                          <w:p>
+                            <w:pPr>
+                              <w:spacing w:before="100" w:beforeAutospacing="1" w:after="100" w:afterAutospacing="1" w:line="240" w:lineRule="auto"/>
+                              <w:ind w:left="720"/>
+                              <w:rPr>
+                                <w:rFonts w:ascii="Times New Roman" w:eastAsia="Times New Roman" w:hAnsi="Times New Roman" w:cs="Times New Roman"/>
+                                <w:color w:val="000000"/>
+                                <w:sz w:val="27"/>
+                                <w:szCs w:val="27"/>
+                              </w:rPr>
+                            </w:pPr>
+                            <w:r>
+                              <w:rPr>
+                                <w:rFonts w:ascii="Times New Roman" w:eastAsia="Times New Roman" w:hAnsi="Times New Roman" w:cs="Times New Roman"/>
+                                <w:color w:val="000000"/>
+                                <w:sz w:val="27"/>
+                                <w:szCs w:val="27"/>
+                              </w:rPr>
+                              <w:t>P(b) = P(</w:t>
+                            </w:r>
+                            <w:proofErr w:type="spellStart"/>
+                            <w:r>
+                              <w:rPr>
+                                <w:rFonts w:ascii="Times New Roman" w:eastAsia="Times New Roman" w:hAnsi="Times New Roman" w:cs="Times New Roman"/>
+                                <w:color w:val="000000"/>
+                                <w:sz w:val="27"/>
+                                <w:szCs w:val="27"/>
+                              </w:rPr>
+                              <w:t>b|</w:t>
+                            </w:r>
+                            <w:proofErr w:type="gramStart"/>
+                            <w:r>
+                              <w:rPr>
+                                <w:rFonts w:ascii="Times New Roman" w:eastAsia="Times New Roman" w:hAnsi="Times New Roman" w:cs="Times New Roman"/>
+                                <w:color w:val="000000"/>
+                                <w:sz w:val="27"/>
+                                <w:szCs w:val="27"/>
+                              </w:rPr>
+                              <w:t>a</w:t>
+                            </w:r>
+                            <w:proofErr w:type="spellEnd"/>
+                            <w:r>
+                              <w:rPr>
+                                <w:rFonts w:ascii="Times New Roman" w:eastAsia="Times New Roman" w:hAnsi="Times New Roman" w:cs="Times New Roman"/>
+                                <w:color w:val="000000"/>
+                                <w:sz w:val="27"/>
+                                <w:szCs w:val="27"/>
+                              </w:rPr>
+                              <w:t>)P</w:t>
+                            </w:r>
+                            <w:proofErr w:type="gramEnd"/>
+                            <w:r>
+                              <w:rPr>
+                                <w:rFonts w:ascii="Times New Roman" w:eastAsia="Times New Roman" w:hAnsi="Times New Roman" w:cs="Times New Roman"/>
+                                <w:color w:val="000000"/>
+                                <w:sz w:val="27"/>
+                                <w:szCs w:val="27"/>
+                              </w:rPr>
+                              <w:t>(a) + P(b|-a)P(-a) = 0.9*0.6 + 0.2*0.4  = 0.62</w:t>
+                            </w:r>
+                            <w:r>
+                              <w:rPr>
+                                <w:rFonts w:ascii="Times New Roman" w:eastAsia="Times New Roman" w:hAnsi="Times New Roman" w:cs="Times New Roman"/>
+                                <w:color w:val="000000"/>
+                                <w:sz w:val="27"/>
+                                <w:szCs w:val="27"/>
+                              </w:rPr>
+                              <w:t xml:space="preserve"> , P(-b) = 0.38</w:t>
+                            </w:r>
+                          </w:p>
+                          <w:p>
+                            <w:pPr>
+                              <w:spacing w:before="100" w:beforeAutospacing="1" w:after="100" w:afterAutospacing="1" w:line="240" w:lineRule="auto"/>
+                              <w:ind w:left="720"/>
+                              <w:rPr>
+                                <w:rFonts w:ascii="Times New Roman" w:eastAsia="Times New Roman" w:hAnsi="Times New Roman" w:cs="Times New Roman"/>
+                                <w:color w:val="000000"/>
+                                <w:sz w:val="27"/>
+                                <w:szCs w:val="27"/>
+                              </w:rPr>
+                            </w:pPr>
+                            <w:proofErr w:type="gramStart"/>
+                            <w:r>
+                              <w:rPr>
+                                <w:rFonts w:ascii="Times New Roman" w:eastAsia="Times New Roman" w:hAnsi="Times New Roman" w:cs="Times New Roman"/>
+                                <w:color w:val="000000"/>
+                                <w:sz w:val="27"/>
+                                <w:szCs w:val="27"/>
+                              </w:rPr>
+                              <w:t>P( c</w:t>
+                            </w:r>
+                            <w:proofErr w:type="gramEnd"/>
+                            <w:r>
+                              <w:rPr>
+                                <w:rFonts w:ascii="Times New Roman" w:eastAsia="Times New Roman" w:hAnsi="Times New Roman" w:cs="Times New Roman"/>
+                                <w:color w:val="000000"/>
+                                <w:sz w:val="27"/>
+                                <w:szCs w:val="27"/>
+                              </w:rPr>
+                              <w:t xml:space="preserve"> ) = P(</w:t>
+                            </w:r>
+                            <w:proofErr w:type="spellStart"/>
+                            <w:r>
+                              <w:rPr>
+                                <w:rFonts w:ascii="Times New Roman" w:eastAsia="Times New Roman" w:hAnsi="Times New Roman" w:cs="Times New Roman"/>
+                                <w:color w:val="000000"/>
+                                <w:sz w:val="27"/>
+                                <w:szCs w:val="27"/>
+                              </w:rPr>
+                              <w:t>c|b</w:t>
+                            </w:r>
+                            <w:proofErr w:type="spellEnd"/>
+                            <w:r>
+                              <w:rPr>
+                                <w:rFonts w:ascii="Times New Roman" w:eastAsia="Times New Roman" w:hAnsi="Times New Roman" w:cs="Times New Roman"/>
+                                <w:color w:val="000000"/>
+                                <w:sz w:val="27"/>
+                                <w:szCs w:val="27"/>
+                              </w:rPr>
+                              <w:t>)P(b) + P(c|-b)P(-b) = 0.3*0.62 + 0.7*0.38  = 0.452</w:t>
+                            </w:r>
+                            <w:r>
+                              <w:rPr>
+                                <w:rFonts w:ascii="Times New Roman" w:eastAsia="Times New Roman" w:hAnsi="Times New Roman" w:cs="Times New Roman"/>
+                                <w:color w:val="000000"/>
+                                <w:sz w:val="27"/>
+                                <w:szCs w:val="27"/>
+                              </w:rPr>
+                              <w:t>, P(-c) = 0.548</w:t>
+                            </w:r>
+                            <w:r>
+                              <w:rPr>
+                                <w:rFonts w:ascii="Times New Roman" w:eastAsia="Times New Roman" w:hAnsi="Times New Roman" w:cs="Times New Roman"/>
+                                <w:color w:val="000000"/>
+                                <w:sz w:val="27"/>
+                                <w:szCs w:val="27"/>
+                              </w:rPr>
+                              <w:t xml:space="preserve"> </w:t>
+                            </w:r>
+                          </w:p>
+                          <w:p>
+                            <w:pPr>
+                              <w:spacing w:before="100" w:beforeAutospacing="1" w:after="100" w:afterAutospacing="1" w:line="240" w:lineRule="auto"/>
+                              <w:ind w:left="720"/>
+                              <w:rPr>
+                                <w:rFonts w:ascii="Times New Roman" w:eastAsia="Times New Roman" w:hAnsi="Times New Roman" w:cs="Times New Roman"/>
+                                <w:color w:val="000000"/>
+                                <w:sz w:val="27"/>
+                                <w:szCs w:val="27"/>
+                              </w:rPr>
+                            </w:pPr>
+                            <w:r>
+                              <w:rPr>
+                                <w:rFonts w:ascii="Times New Roman" w:eastAsia="Times New Roman" w:hAnsi="Times New Roman" w:cs="Times New Roman"/>
+                                <w:color w:val="000000"/>
+                                <w:sz w:val="27"/>
+                                <w:szCs w:val="27"/>
+                              </w:rPr>
+                              <w:t>P(d) = P(</w:t>
+                            </w:r>
+                            <w:proofErr w:type="spellStart"/>
+                            <w:r>
+                              <w:rPr>
+                                <w:rFonts w:ascii="Times New Roman" w:eastAsia="Times New Roman" w:hAnsi="Times New Roman" w:cs="Times New Roman"/>
+                                <w:color w:val="000000"/>
+                                <w:sz w:val="27"/>
+                                <w:szCs w:val="27"/>
+                              </w:rPr>
+                              <w:t>d|</w:t>
+                            </w:r>
+                            <w:proofErr w:type="gramStart"/>
+                            <w:r>
+                              <w:rPr>
+                                <w:rFonts w:ascii="Times New Roman" w:eastAsia="Times New Roman" w:hAnsi="Times New Roman" w:cs="Times New Roman"/>
+                                <w:color w:val="000000"/>
+                                <w:sz w:val="27"/>
+                                <w:szCs w:val="27"/>
+                              </w:rPr>
+                              <w:t>c</w:t>
+                            </w:r>
+                            <w:proofErr w:type="spellEnd"/>
+                            <w:r>
+                              <w:rPr>
+                                <w:rFonts w:ascii="Times New Roman" w:eastAsia="Times New Roman" w:hAnsi="Times New Roman" w:cs="Times New Roman"/>
+                                <w:color w:val="000000"/>
+                                <w:sz w:val="27"/>
+                                <w:szCs w:val="27"/>
+                              </w:rPr>
+                              <w:t>)P</w:t>
+                            </w:r>
+                            <w:proofErr w:type="gramEnd"/>
+                            <w:r>
+                              <w:rPr>
+                                <w:rFonts w:ascii="Times New Roman" w:eastAsia="Times New Roman" w:hAnsi="Times New Roman" w:cs="Times New Roman"/>
+                                <w:color w:val="000000"/>
+                                <w:sz w:val="27"/>
+                                <w:szCs w:val="27"/>
+                              </w:rPr>
+                              <w:t xml:space="preserve">(c) + P(d|-c)P(-c) = 0.4*0.452 + 0.7*0.548  = </w:t>
+                            </w:r>
+                            <w:r>
+                              <w:rPr>
+                                <w:rFonts w:ascii="Times New Roman" w:eastAsia="Times New Roman" w:hAnsi="Times New Roman" w:cs="Times New Roman"/>
+                                <w:color w:val="000000"/>
+                                <w:sz w:val="27"/>
+                                <w:szCs w:val="27"/>
+                              </w:rPr>
+                              <w:t>0.5644</w:t>
+                            </w:r>
+                          </w:p>
+                          <w:p>
+                            <w:pPr>
+                              <w:spacing w:before="100" w:beforeAutospacing="1" w:after="100" w:afterAutospacing="1" w:line="240" w:lineRule="auto"/>
+                              <w:ind w:left="720"/>
+                              <w:rPr>
+                                <w:rFonts w:ascii="Times New Roman" w:eastAsia="Times New Roman" w:hAnsi="Times New Roman" w:cs="Times New Roman"/>
+                                <w:color w:val="000000"/>
+                                <w:sz w:val="27"/>
+                                <w:szCs w:val="27"/>
+                              </w:rPr>
+                            </w:pPr>
+                          </w:p>
+                          <w:p/>
+                        </w:txbxContent>
+                      </wps:txbx>
+                      <wps:bodyPr rot="0" spcFirstLastPara="0" vertOverflow="overflow" horzOverflow="overflow" vert="horz" wrap="square" lIns="91440" tIns="45720" rIns="91440" bIns="45720" numCol="1" spcCol="0" rtlCol="0" fromWordArt="0" anchor="t" anchorCtr="0" forceAA="0" compatLnSpc="1">
+                        <a:prstTxWarp prst="textNoShape">
+                          <a:avLst/>
+                        </a:prstTxWarp>
+                        <a:noAutofit/>
+                      </wps:bodyPr>
+                    </wps:wsp>
+                  </a:graphicData>
+                </a:graphic>
+                <wp14:sizeRelH relativeFrom="margin">
+                  <wp14:pctWidth>0</wp14:pctWidth>
+                </wp14:sizeRelH>
+                <wp14:sizeRelV relativeFrom="margin">
+                  <wp14:pctHeight>0</wp14:pctHeight>
+                </wp14:sizeRelV>
+              </wp:anchor>
+            </w:drawing>
+          </mc:Choice>
+          <mc:Fallback>
+            <w:pict>
+              <v:shape w14:anchorId="5CFC4CD0" id="Text Box 10" o:spid="_x0000_s1039" type="#_x0000_t202" style="position:absolute;left:0;text-align:left;margin-left:0;margin-top:14.4pt;width:496.5pt;height:97.15pt;z-index:251674624;visibility:visible;mso-wrap-style:square;mso-width-percent:0;mso-height-percent:0;mso-wrap-distance-left:9pt;mso-wrap-distance-top:0;mso-wrap-distance-right:9pt;mso-wrap-distance-bottom:0;mso-position-horizontal:left;mso-position-horizontal-relative:margin;mso-position-vertical:absolute;mso-position-vertical-relative:text;mso-width-percent:0;mso-height-percent:0;mso-width-relative:margin;mso-height-relative:margin;v-text-anchor:top" o:gfxdata="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" fillcolor="white [3201]" strokeweight=".5pt">
+                <v:textbox>
+                  <w:txbxContent>
+                    <w:p>
+                      <w:pPr>
+                        <w:spacing w:before="100" w:beforeAutospacing="1" w:after="100" w:afterAutospacing="1" w:line="240" w:lineRule="auto"/>
+                        <w:ind w:left="720"/>
+                        <w:rPr>
+                          <w:rFonts w:ascii="Times New Roman" w:eastAsia="Times New Roman" w:hAnsi="Times New Roman" w:cs="Times New Roman"/>
+                          <w:color w:val="000000"/>
+                          <w:sz w:val="27"/>
+                          <w:szCs w:val="27"/>
+                        </w:rPr>
+                      </w:pPr>
+                      <w:r>
+                        <w:rPr>
+                          <w:rFonts w:ascii="Times New Roman" w:eastAsia="Times New Roman" w:hAnsi="Times New Roman" w:cs="Times New Roman"/>
+                          <w:color w:val="000000"/>
+                          <w:sz w:val="27"/>
+                          <w:szCs w:val="27"/>
+                        </w:rPr>
+                        <w:t>P(b) = P(</w:t>
+                      </w:r>
+                      <w:proofErr w:type="spellStart"/>
+                      <w:r>
+                        <w:rPr>
+                          <w:rFonts w:ascii="Times New Roman" w:eastAsia="Times New Roman" w:hAnsi="Times New Roman" w:cs="Times New Roman"/>
+                          <w:color w:val="000000"/>
+                          <w:sz w:val="27"/>
+                          <w:szCs w:val="27"/>
+                        </w:rPr>
+                        <w:t>b|</w:t>
+                      </w:r>
+                      <w:proofErr w:type="gramStart"/>
+                      <w:r>
+                        <w:rPr>
+                          <w:rFonts w:ascii="Times New Roman" w:eastAsia="Times New Roman" w:hAnsi="Times New Roman" w:cs="Times New Roman"/>
+                          <w:color w:val="000000"/>
+                          <w:sz w:val="27"/>
+                          <w:szCs w:val="27"/>
+                        </w:rPr>
+                        <w:t>a</w:t>
+                      </w:r>
+                      <w:proofErr w:type="spellEnd"/>
+                      <w:r>
+                        <w:rPr>
+                          <w:rFonts w:ascii="Times New Roman" w:eastAsia="Times New Roman" w:hAnsi="Times New Roman" w:cs="Times New Roman"/>
+                          <w:color w:val="000000"/>
+                          <w:sz w:val="27"/>
+                          <w:szCs w:val="27"/>
+                        </w:rPr>
+                        <w:t>)P</w:t>
+                      </w:r>
+                      <w:proofErr w:type="gramEnd"/>
+                      <w:r>
+                        <w:rPr>
+                          <w:rFonts w:ascii="Times New Roman" w:eastAsia="Times New Roman" w:hAnsi="Times New Roman" w:cs="Times New Roman"/>
+                          <w:color w:val="000000"/>
+                          <w:sz w:val="27"/>
+                          <w:szCs w:val="27"/>
+                        </w:rPr>
+                        <w:t>(a) + P(b|-a)P(-a) = 0.9*0.6 + 0.2*0.4  = 0.62</w:t>
+                      </w:r>
+                      <w:r>
+                        <w:rPr>
+                          <w:rFonts w:ascii="Times New Roman" w:eastAsia="Times New Roman" w:hAnsi="Times New Roman" w:cs="Times New Roman"/>
+                          <w:color w:val="000000"/>
+                          <w:sz w:val="27"/>
+                          <w:szCs w:val="27"/>
+                        </w:rPr>
+                        <w:t xml:space="preserve"> , P(-b) = 0.38</w:t>
+                      </w:r>
+                    </w:p>
+                    <w:p>
+                      <w:pPr>
+                        <w:spacing w:before="100" w:beforeAutospacing="1" w:after="100" w:afterAutospacing="1" w:line="240" w:lineRule="auto"/>
+                        <w:ind w:left="720"/>
+                        <w:rPr>
+                          <w:rFonts w:ascii="Times New Roman" w:eastAsia="Times New Roman" w:hAnsi="Times New Roman" w:cs="Times New Roman"/>
+                          <w:color w:val="000000"/>
+                          <w:sz w:val="27"/>
+                          <w:szCs w:val="27"/>
+                        </w:rPr>
+                      </w:pPr>
+                      <w:proofErr w:type="gramStart"/>
+                      <w:r>
+                        <w:rPr>
+                          <w:rFonts w:ascii="Times New Roman" w:eastAsia="Times New Roman" w:hAnsi="Times New Roman" w:cs="Times New Roman"/>
+                          <w:color w:val="000000"/>
+                          <w:sz w:val="27"/>
+                          <w:szCs w:val="27"/>
+                        </w:rPr>
+                        <w:t>P( c</w:t>
+                      </w:r>
+                      <w:proofErr w:type="gramEnd"/>
+                      <w:r>
+                        <w:rPr>
+                          <w:rFonts w:ascii="Times New Roman" w:eastAsia="Times New Roman" w:hAnsi="Times New Roman" w:cs="Times New Roman"/>
+                          <w:color w:val="000000"/>
+                          <w:sz w:val="27"/>
+                          <w:szCs w:val="27"/>
+                        </w:rPr>
+                        <w:t xml:space="preserve"> ) = P(</w:t>
+                      </w:r>
+                      <w:proofErr w:type="spellStart"/>
+                      <w:r>
+                        <w:rPr>
+                          <w:rFonts w:ascii="Times New Roman" w:eastAsia="Times New Roman" w:hAnsi="Times New Roman" w:cs="Times New Roman"/>
+                          <w:color w:val="000000"/>
+                          <w:sz w:val="27"/>
+                          <w:szCs w:val="27"/>
+                        </w:rPr>
+                        <w:t>c|b</w:t>
+                      </w:r>
+                      <w:proofErr w:type="spellEnd"/>
+                      <w:r>
+                        <w:rPr>
+                          <w:rFonts w:ascii="Times New Roman" w:eastAsia="Times New Roman" w:hAnsi="Times New Roman" w:cs="Times New Roman"/>
+                          <w:color w:val="000000"/>
+                          <w:sz w:val="27"/>
+                          <w:szCs w:val="27"/>
+                        </w:rPr>
+                        <w:t>)P(b) + P(c|-b)P(-b) = 0.3*0.62 + 0.7*0.38  = 0.452</w:t>
+                      </w:r>
+                      <w:r>
+                        <w:rPr>
+                          <w:rFonts w:ascii="Times New Roman" w:eastAsia="Times New Roman" w:hAnsi="Times New Roman" w:cs="Times New Roman"/>
+                          <w:color w:val="000000"/>
+                          <w:sz w:val="27"/>
+                          <w:szCs w:val="27"/>
+                        </w:rPr>
+                        <w:t>, P(-c) = 0.548</w:t>
+                      </w:r>
+                      <w:r>
+                        <w:rPr>
+                          <w:rFonts w:ascii="Times New Roman" w:eastAsia="Times New Roman" w:hAnsi="Times New Roman" w:cs="Times New Roman"/>
+                          <w:color w:val="000000"/>
+                          <w:sz w:val="27"/>
+                          <w:szCs w:val="27"/>
+                        </w:rPr>
+                        <w:t xml:space="preserve"> </w:t>
+                      </w:r>
+                    </w:p>
+                    <w:p>
+                      <w:pPr>
+                        <w:spacing w:before="100" w:beforeAutospacing="1" w:after="100" w:afterAutospacing="1" w:line="240" w:lineRule="auto"/>
+                        <w:ind w:left="720"/>
+                        <w:rPr>
+                          <w:rFonts w:ascii="Times New Roman" w:eastAsia="Times New Roman" w:hAnsi="Times New Roman" w:cs="Times New Roman"/>
+                          <w:color w:val="000000"/>
+                          <w:sz w:val="27"/>
+                          <w:szCs w:val="27"/>
+                        </w:rPr>
+                      </w:pPr>
+                      <w:r>
+                        <w:rPr>
+                          <w:rFonts w:ascii="Times New Roman" w:eastAsia="Times New Roman" w:hAnsi="Times New Roman" w:cs="Times New Roman"/>
+                          <w:color w:val="000000"/>
+                          <w:sz w:val="27"/>
+                          <w:szCs w:val="27"/>
+                        </w:rPr>
+                        <w:t>P(d) = P(</w:t>
+                      </w:r>
+                      <w:proofErr w:type="spellStart"/>
+                      <w:r>
+                        <w:rPr>
+                          <w:rFonts w:ascii="Times New Roman" w:eastAsia="Times New Roman" w:hAnsi="Times New Roman" w:cs="Times New Roman"/>
+                          <w:color w:val="000000"/>
+                          <w:sz w:val="27"/>
+                          <w:szCs w:val="27"/>
+                        </w:rPr>
+                        <w:t>d|</w:t>
+                      </w:r>
+                      <w:proofErr w:type="gramStart"/>
+                      <w:r>
+                        <w:rPr>
+                          <w:rFonts w:ascii="Times New Roman" w:eastAsia="Times New Roman" w:hAnsi="Times New Roman" w:cs="Times New Roman"/>
+                          <w:color w:val="000000"/>
+                          <w:sz w:val="27"/>
+                          <w:szCs w:val="27"/>
+                        </w:rPr>
+                        <w:t>c</w:t>
+                      </w:r>
+                      <w:proofErr w:type="spellEnd"/>
+                      <w:r>
+                        <w:rPr>
+                          <w:rFonts w:ascii="Times New Roman" w:eastAsia="Times New Roman" w:hAnsi="Times New Roman" w:cs="Times New Roman"/>
+                          <w:color w:val="000000"/>
+                          <w:sz w:val="27"/>
+                          <w:szCs w:val="27"/>
+                        </w:rPr>
+                        <w:t>)P</w:t>
+                      </w:r>
+                      <w:proofErr w:type="gramEnd"/>
+                      <w:r>
+                        <w:rPr>
+                          <w:rFonts w:ascii="Times New Roman" w:eastAsia="Times New Roman" w:hAnsi="Times New Roman" w:cs="Times New Roman"/>
+                          <w:color w:val="000000"/>
+                          <w:sz w:val="27"/>
+                          <w:szCs w:val="27"/>
+                        </w:rPr>
+                        <w:t xml:space="preserve">(c) + P(d|-c)P(-c) = 0.4*0.452 + 0.7*0.548  = </w:t>
+                      </w:r>
+                      <w:r>
+                        <w:rPr>
+                          <w:rFonts w:ascii="Times New Roman" w:eastAsia="Times New Roman" w:hAnsi="Times New Roman" w:cs="Times New Roman"/>
+                          <w:color w:val="000000"/>
+                          <w:sz w:val="27"/>
+                          <w:szCs w:val="27"/>
+                        </w:rPr>
+                        <w:t>0.5644</w:t>
+                      </w:r>
+                    </w:p>
+                    <w:p>
+                      <w:pPr>
+                        <w:spacing w:before="100" w:beforeAutospacing="1" w:after="100" w:afterAutospacing="1" w:line="240" w:lineRule="auto"/>
+                        <w:ind w:left="720"/>
+                        <w:rPr>
+                          <w:rFonts w:ascii="Times New Roman" w:eastAsia="Times New Roman" w:hAnsi="Times New Roman" w:cs="Times New Roman"/>
+                          <w:color w:val="000000"/>
+                          <w:sz w:val="27"/>
+                          <w:szCs w:val="27"/>
+                        </w:rPr>
+                      </w:pPr>
+                    </w:p>
+                    <w:p/>
+                  </w:txbxContent>
+                </v:textbox>
+                <w10:wrap anchorx="margin"/>
+              </v:shape>
+            </w:pict>
+          </mc:Fallback>
+        </mc:AlternateContent>
+      </w:r>
+    </w:p>
+    <w:p>
+      <w:pPr>
+        <w:spacing w:before="100" w:beforeAutospacing="1" w:after="100" w:afterAutospacing="1" w:line="240" w:lineRule="auto"/>
+        <w:ind w:left="720"/>
+        <w:rPr>
+          <w:rFonts w:ascii="Times New Roman" w:eastAsia="Times New Roman" w:hAnsi="Times New Roman" w:cs="Times New Roman"/>
+          <w:color w:val="000000"/>
+          <w:sz w:val="27"/>
+          <w:szCs w:val="27"/>
+        </w:rPr>
+      </w:pPr>
+    </w:p>
+    <w:p>
+      <w:pPr>
+        <w:spacing w:before="100" w:beforeAutospacing="1" w:after="100" w:afterAutospacing="1" w:line="240" w:lineRule="auto"/>
+        <w:ind w:left="720"/>
+        <w:rPr>
+          <w:rFonts w:ascii="Times New Roman" w:eastAsia="Times New Roman" w:hAnsi="Times New Roman" w:cs="Times New Roman"/>
+          <w:color w:val="000000"/>
+          <w:sz w:val="27"/>
+          <w:szCs w:val="27"/>
+        </w:rPr>
+      </w:pPr>
+    </w:p>
+    <w:p>
+      <w:pPr>
+        <w:spacing w:before="100" w:beforeAutospacing="1" w:after="100" w:afterAutospacing="1" w:line="240" w:lineRule="auto"/>
+        <w:ind w:left="720"/>
+        <w:rPr>
+          <w:rFonts w:ascii="Times New Roman" w:eastAsia="Times New Roman" w:hAnsi="Times New Roman" w:cs="Times New Roman"/>
+          <w:color w:val="000000"/>
+          <w:sz w:val="27"/>
+          <w:szCs w:val="27"/>
+        </w:rPr>
+      </w:pPr>
+    </w:p>
+    <w:p>
+      <w:pPr>
+        <w:spacing w:before="100" w:beforeAutospacing="1" w:after="100" w:afterAutospacing="1" w:line="240" w:lineRule="auto"/>
+        <w:ind w:left="720"/>
+        <w:rPr>
+          <w:rFonts w:ascii="Times New Roman" w:eastAsia="Times New Roman" w:hAnsi="Times New Roman" w:cs="Times New Roman"/>
+          <w:color w:val="000000"/>
+          <w:sz w:val="27"/>
+          <w:szCs w:val="27"/>
+        </w:rPr>
+      </w:pPr>
     </w:p>
     <w:p>
       <w:pPr>
@@ -5151,34 +5984,35 @@
         </w:rPr>
         <w:t xml:space="preserve"> </w:t>
       </w:r>
-      <w:r>
-        <w:rPr>
-          <w:rFonts w:ascii="Times New Roman" w:eastAsia="Times New Roman" w:hAnsi="Times New Roman" w:cs="Times New Roman"/>
-          <w:color w:val="000000"/>
-          <w:sz w:val="27"/>
-          <w:szCs w:val="27"/>
-        </w:rPr>
-        <w:t>I would need 2</w:t>
-      </w:r>
-      <w:r>
-        <w:rPr>
-          <w:rFonts w:ascii="Times New Roman" w:eastAsia="Times New Roman" w:hAnsi="Times New Roman" w:cs="Times New Roman"/>
-          <w:color w:val="000000"/>
-          <w:sz w:val="27"/>
-          <w:szCs w:val="27"/>
-          <w:vertAlign w:val="superscript"/>
-        </w:rPr>
-        <w:t>(n-1</w:t>
-      </w:r>
-      <w:r>
-        <w:rPr>
-          <w:rFonts w:ascii="Times New Roman" w:eastAsia="Times New Roman" w:hAnsi="Times New Roman" w:cs="Times New Roman"/>
-          <w:color w:val="000000"/>
-          <w:sz w:val="27"/>
-          <w:szCs w:val="27"/>
-          <w:vertAlign w:val="superscript"/>
-        </w:rPr>
-        <w:t>)</w:t>
+    </w:p>
+    <w:p>
+      <w:pPr>
+        <w:spacing w:beforeAutospacing="1" w:after="0" w:afterAutospacing="1" w:line="240" w:lineRule="auto"/>
+        <w:ind w:left="720"/>
+        <w:rPr>
+          <w:rFonts w:ascii="Times New Roman" w:eastAsia="Times New Roman" w:hAnsi="Times New Roman" w:cs="Times New Roman"/>
+          <w:color w:val="000000"/>
+          <w:sz w:val="27"/>
+          <w:szCs w:val="27"/>
+        </w:rPr>
+      </w:pPr>
+      <w:r>
+        <w:rPr>
+          <w:rFonts w:ascii="Times New Roman" w:eastAsia="Times New Roman" w:hAnsi="Times New Roman" w:cs="Times New Roman"/>
+          <w:color w:val="000000"/>
+          <w:sz w:val="27"/>
+          <w:szCs w:val="27"/>
+        </w:rPr>
+        <w:t xml:space="preserve">I would need </w:t>
+      </w:r>
+      <w:r>
+        <w:rPr>
+          <w:rFonts w:ascii="Times New Roman" w:eastAsia="Times New Roman" w:hAnsi="Times New Roman" w:cs="Times New Roman"/>
+          <w:color w:val="000000"/>
+          <w:sz w:val="27"/>
+          <w:szCs w:val="27"/>
+        </w:rPr>
+        <w:t>(n-1)</w:t>
       </w:r>
       <w:r>
         <w:rPr>
@@ -5290,7 +6124,28 @@
           <w:sz w:val="27"/>
           <w:szCs w:val="27"/>
         </w:rPr>
-        <w:t xml:space="preserve"> 2</w:t>
+        <w:t xml:space="preserve"> </w:t>
+      </w:r>
+    </w:p>
+    <w:p>
+      <w:pPr>
+        <w:spacing w:beforeAutospacing="1" w:after="0" w:afterAutospacing="1" w:line="240" w:lineRule="auto"/>
+        <w:ind w:left="720"/>
+        <w:rPr>
+          <w:rFonts w:ascii="Times New Roman" w:eastAsia="Times New Roman" w:hAnsi="Times New Roman" w:cs="Times New Roman"/>
+          <w:color w:val="000000"/>
+          <w:sz w:val="27"/>
+          <w:szCs w:val="27"/>
+        </w:rPr>
+      </w:pPr>
+      <w:r>
+        <w:rPr>
+          <w:rFonts w:ascii="Times New Roman" w:eastAsia="Times New Roman" w:hAnsi="Times New Roman" w:cs="Times New Roman"/>
+          <w:color w:val="000000"/>
+          <w:sz w:val="27"/>
+          <w:szCs w:val="27"/>
+        </w:rPr>
+        <w:t>2</w:t>
       </w:r>
       <w:r>
         <w:rPr>
@@ -6132,7 +6987,6 @@
           </w:tcPr>
           <w:p>
             <w:r>
-              <w:lastRenderedPageBreak/>
               <w:t>0</w:t>
             </w:r>
           </w:p>
@@ -6347,7 +7201,14 @@
         </w:numPr>
       </w:pPr>
       <w:r>
-        <w:t xml:space="preserve">P(A) = 4/5 </w:t>
+        <w:lastRenderedPageBreak/>
+        <w:t>P(</w:t>
+      </w:r>
+      <w:r>
+        <w:t>a</w:t>
+      </w:r>
+      <w:r>
+        <w:t xml:space="preserve">) = 4/5 </w:t>
       </w:r>
     </w:p>
     <w:p>
@@ -6359,7 +7220,21 @@
         </w:numPr>
       </w:pPr>
       <w:r>
-        <w:t>P(B|A) = 1/3, P(B|-A) = 1</w:t>
+        <w:t>P(</w:t>
+      </w:r>
+      <w:proofErr w:type="spellStart"/>
+      <w:r>
+        <w:t>b</w:t>
+      </w:r>
+      <w:r>
+        <w:t>|</w:t>
+      </w:r>
+      <w:r>
+        <w:t>a</w:t>
+      </w:r>
+      <w:proofErr w:type="spellEnd"/>
+      <w:r>
+        <w:t>) = 1/3</w:t>
       </w:r>
     </w:p>
     <w:p>
@@ -6371,7 +7246,19 @@
         </w:numPr>
       </w:pPr>
       <w:r>
-        <w:t>P(C|B) = ½, P(C|-B) = ½</w:t>
+        <w:t>P(</w:t>
+      </w:r>
+      <w:r>
+        <w:t>b</w:t>
+      </w:r>
+      <w:r>
+        <w:t>|-</w:t>
+      </w:r>
+      <w:r>
+        <w:t>a</w:t>
+      </w:r>
+      <w:r>
+        <w:t>) = 1</w:t>
       </w:r>
     </w:p>
     <w:p>
@@ -6383,7 +7270,95 @@
         </w:numPr>
       </w:pPr>
       <w:r>
-        <w:t>P(D|C) = 1, P(D|-C) = 1/3</w:t>
+        <w:t>P(</w:t>
+      </w:r>
+      <w:proofErr w:type="spellStart"/>
+      <w:r>
+        <w:t>c</w:t>
+      </w:r>
+      <w:r>
+        <w:t>|</w:t>
+      </w:r>
+      <w:r>
+        <w:t>b</w:t>
+      </w:r>
+      <w:proofErr w:type="spellEnd"/>
+      <w:r>
+        <w:t>) = ½</w:t>
+      </w:r>
+    </w:p>
+    <w:p>
+      <w:pPr>
+        <w:pStyle w:val="ListParagraph"/>
+        <w:numPr>
+          <w:ilvl w:val="0"/>
+          <w:numId w:val="10"/>
+        </w:numPr>
+      </w:pPr>
+      <w:r>
+        <w:t>P(</w:t>
+      </w:r>
+      <w:r>
+        <w:t>c</w:t>
+      </w:r>
+      <w:r>
+        <w:t>|-</w:t>
+      </w:r>
+      <w:r>
+        <w:t>b</w:t>
+      </w:r>
+      <w:r>
+        <w:t>) = ½</w:t>
+      </w:r>
+    </w:p>
+    <w:p>
+      <w:pPr>
+        <w:pStyle w:val="ListParagraph"/>
+        <w:numPr>
+          <w:ilvl w:val="0"/>
+          <w:numId w:val="10"/>
+        </w:numPr>
+      </w:pPr>
+      <w:r>
+        <w:t>P(</w:t>
+      </w:r>
+      <w:proofErr w:type="spellStart"/>
+      <w:r>
+        <w:t>d</w:t>
+      </w:r>
+      <w:r>
+        <w:t>|</w:t>
+      </w:r>
+      <w:r>
+        <w:t>c</w:t>
+      </w:r>
+      <w:proofErr w:type="spellEnd"/>
+      <w:r>
+        <w:t>) = 1</w:t>
+      </w:r>
+    </w:p>
+    <w:p>
+      <w:pPr>
+        <w:pStyle w:val="ListParagraph"/>
+        <w:numPr>
+          <w:ilvl w:val="0"/>
+          <w:numId w:val="10"/>
+        </w:numPr>
+      </w:pPr>
+      <w:r>
+        <w:t>P(</w:t>
+      </w:r>
+      <w:r>
+        <w:t>d</w:t>
+      </w:r>
+      <w:r>
+        <w:t>|-</w:t>
+      </w:r>
+      <w:r>
+        <w:t>c</w:t>
+      </w:r>
+      <w:r>
+        <w:t>) = 1/3</w:t>
       </w:r>
     </w:p>
     <w:p>
@@ -6405,18 +7380,164 @@
         <w:ind w:left="360"/>
       </w:pPr>
       <w:r>
-        <w:t>P(B|</w:t>
+        <w:t>P(</w:t>
+      </w:r>
+      <w:proofErr w:type="spellStart"/>
+      <w:r>
+        <w:t>b</w:t>
+      </w:r>
+      <w:r>
+        <w:t>|</w:t>
       </w:r>
       <w:proofErr w:type="gramStart"/>
       <w:r>
-        <w:t>A,-</w:t>
-      </w:r>
+        <w:t>a</w:t>
+      </w:r>
+      <w:proofErr w:type="spellEnd"/>
+      <w:r>
+        <w:t>,-</w:t>
+      </w:r>
+      <w:proofErr w:type="spellStart"/>
       <w:proofErr w:type="gramEnd"/>
       <w:r>
-        <w:t>C,D)</w:t>
-      </w:r>
-      <w:r>
-        <w:t xml:space="preserve">  = P(A,B,-C,D)/ P(A,-C,D) = P(A,B,-C,D)/(P(A,B,-C,D) + P(A,-B,-C,D))</w:t>
+        <w:t>c</w:t>
+      </w:r>
+      <w:r>
+        <w:t>,</w:t>
+      </w:r>
+      <w:r>
+        <w:t>d</w:t>
+      </w:r>
+      <w:proofErr w:type="spellEnd"/>
+      <w:r>
+        <w:t>)</w:t>
+      </w:r>
+      <w:r>
+        <w:t xml:space="preserve">  = P(</w:t>
+      </w:r>
+      <w:r>
+        <w:t>a</w:t>
+      </w:r>
+      <w:r>
+        <w:t>,</w:t>
+      </w:r>
+      <w:r>
+        <w:t>b</w:t>
+      </w:r>
+      <w:r>
+        <w:t>,-</w:t>
+      </w:r>
+      <w:proofErr w:type="spellStart"/>
+      <w:r>
+        <w:t>c</w:t>
+      </w:r>
+      <w:r>
+        <w:t>,</w:t>
+      </w:r>
+      <w:r>
+        <w:t>d</w:t>
+      </w:r>
+      <w:proofErr w:type="spellEnd"/>
+      <w:r>
+        <w:t>)/ P(</w:t>
+      </w:r>
+      <w:r>
+        <w:t>a</w:t>
+      </w:r>
+      <w:r>
+        <w:t>,-</w:t>
+      </w:r>
+      <w:proofErr w:type="spellStart"/>
+      <w:r>
+        <w:t>c</w:t>
+      </w:r>
+      <w:r>
+        <w:t>,</w:t>
+      </w:r>
+      <w:r>
+        <w:t>d</w:t>
+      </w:r>
+      <w:proofErr w:type="spellEnd"/>
+      <w:r>
+        <w:t>) = P(</w:t>
+      </w:r>
+      <w:r>
+        <w:t>a</w:t>
+      </w:r>
+      <w:r>
+        <w:t>,</w:t>
+      </w:r>
+      <w:r>
+        <w:t>b</w:t>
+      </w:r>
+      <w:r>
+        <w:t>,-</w:t>
+      </w:r>
+      <w:proofErr w:type="spellStart"/>
+      <w:r>
+        <w:t>c</w:t>
+      </w:r>
+      <w:r>
+        <w:t>,</w:t>
+      </w:r>
+      <w:r>
+        <w:t>d</w:t>
+      </w:r>
+      <w:proofErr w:type="spellEnd"/>
+      <w:r>
+        <w:t>)/(P(</w:t>
+      </w:r>
+      <w:r>
+        <w:t>a</w:t>
+      </w:r>
+      <w:r>
+        <w:t>,</w:t>
+      </w:r>
+      <w:r>
+        <w:t>b</w:t>
+      </w:r>
+      <w:r>
+        <w:t>,-</w:t>
+      </w:r>
+      <w:proofErr w:type="spellStart"/>
+      <w:r>
+        <w:t>c</w:t>
+      </w:r>
+      <w:r>
+        <w:t>,</w:t>
+      </w:r>
+      <w:r>
+        <w:t>d</w:t>
+      </w:r>
+      <w:proofErr w:type="spellEnd"/>
+      <w:r>
+        <w:t>) + P(</w:t>
+      </w:r>
+      <w:r>
+        <w:t>a</w:t>
+      </w:r>
+      <w:r>
+        <w:t>,-</w:t>
+      </w:r>
+      <w:r>
+        <w:t>b</w:t>
+      </w:r>
+      <w:r>
+        <w:t>,-</w:t>
+      </w:r>
+      <w:proofErr w:type="spellStart"/>
+      <w:r>
+        <w:t>c</w:t>
+      </w:r>
+      <w:r>
+        <w:t>,</w:t>
+      </w:r>
+      <w:r>
+        <w:t>d</w:t>
+      </w:r>
+      <w:proofErr w:type="spellEnd"/>
+      <w:r>
+        <w:t>))</w:t>
       </w:r>
     </w:p>
     <w:p>
@@ -6424,15 +7545,148 @@
         <w:ind w:left="360"/>
       </w:pPr>
       <w:r>
-        <w:t>= P(A)P(B|</w:t>
+        <w:t>= P(</w:t>
+      </w:r>
+      <w:r>
+        <w:t>a</w:t>
+      </w:r>
+      <w:r>
+        <w:t>)P(</w:t>
+      </w:r>
+      <w:proofErr w:type="spellStart"/>
+      <w:r>
+        <w:t>b</w:t>
+      </w:r>
+      <w:r>
+        <w:t>|</w:t>
       </w:r>
       <w:proofErr w:type="gramStart"/>
       <w:r>
-        <w:t>A)P</w:t>
+        <w:t>a</w:t>
+      </w:r>
+      <w:proofErr w:type="spellEnd"/>
+      <w:r>
+        <w:t>)P</w:t>
       </w:r>
       <w:proofErr w:type="gramEnd"/>
       <w:r>
-        <w:t>(-C|B)P(D|-C) / (P(A)P(B|A)P(-C|B)P(D|-C) + P(A)P(-B|A)P(-C|-B)P(D|-C)</w:t>
+        <w:t>(-</w:t>
+      </w:r>
+      <w:proofErr w:type="spellStart"/>
+      <w:r>
+        <w:t>c</w:t>
+      </w:r>
+      <w:r>
+        <w:t>|</w:t>
+      </w:r>
+      <w:r>
+        <w:t>b</w:t>
+      </w:r>
+      <w:proofErr w:type="spellEnd"/>
+      <w:r>
+        <w:t>)P(</w:t>
+      </w:r>
+      <w:r>
+        <w:t>d</w:t>
+      </w:r>
+      <w:r>
+        <w:t>|-</w:t>
+      </w:r>
+      <w:r>
+        <w:t>c</w:t>
+      </w:r>
+      <w:r>
+        <w:t>) / (P(</w:t>
+      </w:r>
+      <w:r>
+        <w:t>a</w:t>
+      </w:r>
+      <w:r>
+        <w:t>)P(</w:t>
+      </w:r>
+      <w:proofErr w:type="spellStart"/>
+      <w:r>
+        <w:t>b</w:t>
+      </w:r>
+      <w:r>
+        <w:t>|</w:t>
+      </w:r>
+      <w:r>
+        <w:t>a</w:t>
+      </w:r>
+      <w:proofErr w:type="spellEnd"/>
+      <w:r>
+        <w:t>)P(-</w:t>
+      </w:r>
+      <w:proofErr w:type="spellStart"/>
+      <w:r>
+        <w:t>c</w:t>
+      </w:r>
+      <w:r>
+        <w:t>|</w:t>
+      </w:r>
+      <w:r>
+        <w:t>b</w:t>
+      </w:r>
+      <w:proofErr w:type="spellEnd"/>
+      <w:r>
+        <w:t>)P(</w:t>
+      </w:r>
+      <w:r>
+        <w:t>d</w:t>
+      </w:r>
+      <w:r>
+        <w:t>|-</w:t>
+      </w:r>
+      <w:r>
+        <w:t>c</w:t>
+      </w:r>
+      <w:r>
+        <w:t>) + P(</w:t>
+      </w:r>
+      <w:r>
+        <w:t>a</w:t>
+      </w:r>
+      <w:r>
+        <w:t>)P(-</w:t>
+      </w:r>
+      <w:proofErr w:type="spellStart"/>
+      <w:r>
+        <w:t>b</w:t>
+      </w:r>
+      <w:r>
+        <w:t>|</w:t>
+      </w:r>
+      <w:r>
+        <w:t>a</w:t>
+      </w:r>
+      <w:proofErr w:type="spellEnd"/>
+      <w:r>
+        <w:t>)P(-</w:t>
+      </w:r>
+      <w:r>
+        <w:t>c</w:t>
+      </w:r>
+      <w:r>
+        <w:t>|-</w:t>
+      </w:r>
+      <w:r>
+        <w:t>b</w:t>
+      </w:r>
+      <w:r>
+        <w:t>)P(</w:t>
+      </w:r>
+      <w:r>
+        <w:t>d</w:t>
+      </w:r>
+      <w:r>
+        <w:t>|-</w:t>
+      </w:r>
+      <w:r>
+        <w:t>c</w:t>
+      </w:r>
+      <w:r>
+        <w:t>)</w:t>
       </w:r>
     </w:p>
     <w:p>
@@ -6461,15 +7715,502 @@
       <w:r>
         <w:t>= 0.4/1.2</w:t>
       </w:r>
+      <w:r>
+        <w:t xml:space="preserve"> = 1/3</w:t>
+      </w:r>
     </w:p>
     <w:p>
       <w:pPr>
         <w:ind w:left="360"/>
-      </w:pPr>
+        <w:rPr>
+          <w:b/>
+        </w:rPr>
+      </w:pPr>
+      <w:r>
+        <w:t>P(</w:t>
+      </w:r>
+      <w:proofErr w:type="spellStart"/>
+      <w:r>
+        <w:t>b</w:t>
+      </w:r>
+      <w:r>
+        <w:t>|</w:t>
+      </w:r>
+      <w:proofErr w:type="gramStart"/>
+      <w:r>
+        <w:t>a</w:t>
+      </w:r>
+      <w:proofErr w:type="spellEnd"/>
+      <w:r>
+        <w:t>,-</w:t>
+      </w:r>
+      <w:proofErr w:type="spellStart"/>
+      <w:proofErr w:type="gramEnd"/>
+      <w:r>
+        <w:t>c</w:t>
+      </w:r>
+      <w:r>
+        <w:t>,</w:t>
+      </w:r>
+      <w:r>
+        <w:t>d</w:t>
+      </w:r>
+      <w:proofErr w:type="spellEnd"/>
+      <w:r>
+        <w:t>)</w:t>
+      </w:r>
+      <w:r>
+        <w:t xml:space="preserve"> </w:t>
+      </w:r>
       <w:r>
         <w:t>= 1/3</w:t>
       </w:r>
-      <w:bookmarkEnd w:id="0"/>
+      <w:r>
+        <w:br/>
+        <w:t>P(-</w:t>
+      </w:r>
+      <w:proofErr w:type="spellStart"/>
+      <w:r>
+        <w:t>b|a</w:t>
+      </w:r>
+      <w:proofErr w:type="spellEnd"/>
+      <w:r>
+        <w:t>,-</w:t>
+      </w:r>
+      <w:proofErr w:type="spellStart"/>
+      <w:r>
+        <w:t>c,d</w:t>
+      </w:r>
+      <w:proofErr w:type="spellEnd"/>
+      <w:r>
+        <w:t>) = 2/3</w:t>
+      </w:r>
+      <w:r>
+        <w:br/>
+        <w:t>P(-</w:t>
+      </w:r>
+      <w:proofErr w:type="spellStart"/>
+      <w:r>
+        <w:t>b|a</w:t>
+      </w:r>
+      <w:proofErr w:type="spellEnd"/>
+      <w:r>
+        <w:t>,-</w:t>
+      </w:r>
+      <w:proofErr w:type="spellStart"/>
+      <w:r>
+        <w:t>c,d</w:t>
+      </w:r>
+      <w:proofErr w:type="spellEnd"/>
+      <w:r>
+        <w:t>) has higher probability, ? = 0</w:t>
+      </w:r>
+      <w:r>
+        <w:t xml:space="preserve"> in the next step</w:t>
+      </w:r>
+      <w:r>
+        <w:br/>
+      </w:r>
+    </w:p>
+    <w:p>
+      <w:pPr>
+        <w:ind w:left="360"/>
+        <w:rPr>
+          <w:b/>
+        </w:rPr>
+      </w:pPr>
+      <w:r>
+        <w:rPr>
+          <w:b/>
+        </w:rPr>
+        <w:t>M-step</w:t>
+      </w:r>
+    </w:p>
+    <w:tbl>
+      <w:tblPr>
+        <w:tblStyle w:val="TableGrid"/>
+        <w:tblW w:w="0" w:type="auto"/>
+        <w:tblLook w:val="04A0" w:firstRow="1" w:lastRow="0" w:firstColumn="1" w:lastColumn="0" w:noHBand="0" w:noVBand="1"/>
+      </w:tblPr>
+      <w:tblGrid>
+        <w:gridCol w:w="2337"/>
+        <w:gridCol w:w="2337"/>
+        <w:gridCol w:w="2338"/>
+        <w:gridCol w:w="2338"/>
+      </w:tblGrid>
+      <w:tr>
+        <w:tc>
+          <w:tcPr>
+            <w:tcW w:w="2337" w:type="dxa"/>
+          </w:tcPr>
+          <w:p>
+            <w:r>
+              <w:t>A</w:t>
+            </w:r>
+          </w:p>
+        </w:tc>
+        <w:tc>
+          <w:tcPr>
+            <w:tcW w:w="2337" w:type="dxa"/>
+          </w:tcPr>
+          <w:p>
+            <w:r>
+              <w:t>B</w:t>
+            </w:r>
+          </w:p>
+        </w:tc>
+        <w:tc>
+          <w:tcPr>
+            <w:tcW w:w="2338" w:type="dxa"/>
+          </w:tcPr>
+          <w:p>
+            <w:r>
+              <w:t>C</w:t>
+            </w:r>
+          </w:p>
+        </w:tc>
+        <w:tc>
+          <w:tcPr>
+            <w:tcW w:w="2338" w:type="dxa"/>
+          </w:tcPr>
+          <w:p>
+            <w:r>
+              <w:t>D</w:t>
+            </w:r>
+          </w:p>
+        </w:tc>
+      </w:tr>
+      <w:tr>
+        <w:tc>
+          <w:tcPr>
+            <w:tcW w:w="2337" w:type="dxa"/>
+          </w:tcPr>
+          <w:p>
+            <w:r>
+              <w:t>0</w:t>
+            </w:r>
+          </w:p>
+        </w:tc>
+        <w:tc>
+          <w:tcPr>
+            <w:tcW w:w="2337" w:type="dxa"/>
+          </w:tcPr>
+          <w:p>
+            <w:r>
+              <w:t>1</w:t>
+            </w:r>
+          </w:p>
+        </w:tc>
+        <w:tc>
+          <w:tcPr>
+            <w:tcW w:w="2338" w:type="dxa"/>
+          </w:tcPr>
+          <w:p>
+            <w:r>
+              <w:t>1</w:t>
+            </w:r>
+          </w:p>
+        </w:tc>
+        <w:tc>
+          <w:tcPr>
+            <w:tcW w:w="2338" w:type="dxa"/>
+          </w:tcPr>
+          <w:p>
+            <w:r>
+              <w:t>1</w:t>
+            </w:r>
+          </w:p>
+        </w:tc>
+      </w:tr>
+      <w:tr>
+        <w:tc>
+          <w:tcPr>
+            <w:tcW w:w="2337" w:type="dxa"/>
+          </w:tcPr>
+          <w:p>
+            <w:r>
+              <w:t>1</w:t>
+            </w:r>
+          </w:p>
+        </w:tc>
+        <w:tc>
+          <w:tcPr>
+            <w:tcW w:w="2337" w:type="dxa"/>
+          </w:tcPr>
+          <w:p>
+            <w:r>
+              <w:t>1</w:t>
+            </w:r>
+          </w:p>
+        </w:tc>
+        <w:tc>
+          <w:tcPr>
+            <w:tcW w:w="2338" w:type="dxa"/>
+          </w:tcPr>
+          <w:p>
+            <w:r>
+              <w:t>0</w:t>
+            </w:r>
+          </w:p>
+        </w:tc>
+        <w:tc>
+          <w:tcPr>
+            <w:tcW w:w="2338" w:type="dxa"/>
+          </w:tcPr>
+          <w:p>
+            <w:r>
+              <w:t>0</w:t>
+            </w:r>
+          </w:p>
+        </w:tc>
+      </w:tr>
+      <w:tr>
+        <w:tc>
+          <w:tcPr>
+            <w:tcW w:w="2337" w:type="dxa"/>
+          </w:tcPr>
+          <w:p>
+            <w:r>
+              <w:t>1</w:t>
+            </w:r>
+          </w:p>
+        </w:tc>
+        <w:tc>
+          <w:tcPr>
+            <w:tcW w:w="2337" w:type="dxa"/>
+          </w:tcPr>
+          <w:p>
+            <w:r>
+              <w:t>0</w:t>
+            </w:r>
+          </w:p>
+        </w:tc>
+        <w:tc>
+          <w:tcPr>
+            <w:tcW w:w="2338" w:type="dxa"/>
+          </w:tcPr>
+          <w:p>
+            <w:r>
+              <w:t>0</w:t>
+            </w:r>
+          </w:p>
+        </w:tc>
+        <w:tc>
+          <w:tcPr>
+            <w:tcW w:w="2338" w:type="dxa"/>
+          </w:tcPr>
+          <w:p>
+            <w:r>
+              <w:t>0</w:t>
+            </w:r>
+          </w:p>
+        </w:tc>
+      </w:tr>
+      <w:tr>
+        <w:tc>
+          <w:tcPr>
+            <w:tcW w:w="2337" w:type="dxa"/>
+          </w:tcPr>
+          <w:p>
+            <w:r>
+              <w:t>1</w:t>
+            </w:r>
+          </w:p>
+        </w:tc>
+        <w:tc>
+          <w:tcPr>
+            <w:tcW w:w="2337" w:type="dxa"/>
+          </w:tcPr>
+          <w:p>
+            <w:r>
+              <w:t>0</w:t>
+            </w:r>
+          </w:p>
+        </w:tc>
+        <w:tc>
+          <w:tcPr>
+            <w:tcW w:w="2338" w:type="dxa"/>
+          </w:tcPr>
+          <w:p>
+            <w:r>
+              <w:t>1</w:t>
+            </w:r>
+          </w:p>
+        </w:tc>
+        <w:tc>
+          <w:tcPr>
+            <w:tcW w:w="2338" w:type="dxa"/>
+          </w:tcPr>
+          <w:p>
+            <w:r>
+              <w:t>1</w:t>
+            </w:r>
+          </w:p>
+        </w:tc>
+      </w:tr>
+      <w:tr>
+        <w:tc>
+          <w:tcPr>
+            <w:tcW w:w="2337" w:type="dxa"/>
+          </w:tcPr>
+          <w:p>
+            <w:r>
+              <w:t>1</w:t>
+            </w:r>
+          </w:p>
+        </w:tc>
+        <w:tc>
+          <w:tcPr>
+            <w:tcW w:w="2337" w:type="dxa"/>
+          </w:tcPr>
+          <w:p>
+            <w:r>
+              <w:t>0</w:t>
+            </w:r>
+          </w:p>
+        </w:tc>
+        <w:tc>
+          <w:tcPr>
+            <w:tcW w:w="2338" w:type="dxa"/>
+          </w:tcPr>
+          <w:p>
+            <w:r>
+              <w:t>0</w:t>
+            </w:r>
+          </w:p>
+        </w:tc>
+        <w:tc>
+          <w:tcPr>
+            <w:tcW w:w="2338" w:type="dxa"/>
+          </w:tcPr>
+          <w:p>
+            <w:r>
+              <w:t>1</w:t>
+            </w:r>
+          </w:p>
+        </w:tc>
+      </w:tr>
+    </w:tbl>
+    <w:p>
+      <w:pPr>
+        <w:ind w:left="360"/>
+        <w:rPr>
+          <w:b/>
+        </w:rPr>
+      </w:pPr>
+    </w:p>
+    <w:p>
+      <w:pPr>
+        <w:pStyle w:val="ListParagraph"/>
+        <w:numPr>
+          <w:ilvl w:val="0"/>
+          <w:numId w:val="10"/>
+        </w:numPr>
+      </w:pPr>
+      <w:r>
+        <w:t xml:space="preserve">P(a) = 4/5 </w:t>
+      </w:r>
+    </w:p>
+    <w:p>
+      <w:pPr>
+        <w:pStyle w:val="ListParagraph"/>
+        <w:numPr>
+          <w:ilvl w:val="0"/>
+          <w:numId w:val="10"/>
+        </w:numPr>
+      </w:pPr>
+      <w:r>
+        <w:t>P(</w:t>
+      </w:r>
+      <w:proofErr w:type="spellStart"/>
+      <w:r>
+        <w:t>b|a</w:t>
+      </w:r>
+      <w:proofErr w:type="spellEnd"/>
+      <w:r>
+        <w:t>) = ¼</w:t>
+      </w:r>
+    </w:p>
+    <w:p>
+      <w:pPr>
+        <w:pStyle w:val="ListParagraph"/>
+        <w:numPr>
+          <w:ilvl w:val="0"/>
+          <w:numId w:val="10"/>
+        </w:numPr>
+      </w:pPr>
+      <w:r>
+        <w:t>P(b|-a) = 1</w:t>
+      </w:r>
+    </w:p>
+    <w:p>
+      <w:pPr>
+        <w:pStyle w:val="ListParagraph"/>
+        <w:numPr>
+          <w:ilvl w:val="0"/>
+          <w:numId w:val="10"/>
+        </w:numPr>
+      </w:pPr>
+      <w:r>
+        <w:t>P(</w:t>
+      </w:r>
+      <w:proofErr w:type="spellStart"/>
+      <w:r>
+        <w:t>c|b</w:t>
+      </w:r>
+      <w:proofErr w:type="spellEnd"/>
+      <w:r>
+        <w:t>) = ½</w:t>
+      </w:r>
+    </w:p>
+    <w:p>
+      <w:pPr>
+        <w:pStyle w:val="ListParagraph"/>
+        <w:numPr>
+          <w:ilvl w:val="0"/>
+          <w:numId w:val="10"/>
+        </w:numPr>
+      </w:pPr>
+      <w:r>
+        <w:t>P(c|-b) = 1/3</w:t>
+      </w:r>
+    </w:p>
+    <w:p>
+      <w:pPr>
+        <w:pStyle w:val="ListParagraph"/>
+        <w:numPr>
+          <w:ilvl w:val="0"/>
+          <w:numId w:val="10"/>
+        </w:numPr>
+      </w:pPr>
+      <w:r>
+        <w:t>P(</w:t>
+      </w:r>
+      <w:proofErr w:type="spellStart"/>
+      <w:r>
+        <w:t>d|c</w:t>
+      </w:r>
+      <w:proofErr w:type="spellEnd"/>
+      <w:r>
+        <w:t>) = 1</w:t>
+      </w:r>
+    </w:p>
+    <w:p>
+      <w:pPr>
+        <w:pStyle w:val="ListParagraph"/>
+        <w:numPr>
+          <w:ilvl w:val="0"/>
+          <w:numId w:val="10"/>
+        </w:numPr>
+      </w:pPr>
+      <w:r>
+        <w:t>P(d|-c) = 1/3</w:t>
+      </w:r>
+    </w:p>
+    <w:p>
+      <w:pPr>
+        <w:ind w:left="360"/>
+      </w:pPr>
     </w:p>
     <w:sectPr>
       <w:headerReference w:type="even" r:id="rId8"/>

</xml_diff>